<commit_message>
html code document added
</commit_message>
<xml_diff>
--- a/Document/Html_practice.docx
+++ b/Document/Html_practice.docx
@@ -333,8 +333,6 @@
       </w:r>
       <w:r>
         <w:tab/>
-      </w:r>
-      <w:r>
         <w:t>&lt;</w:t>
       </w:r>
       <w:proofErr w:type="gramStart"/>
@@ -719,8 +717,6 @@
     <w:p>
       <w:r>
         <w:tab/>
-      </w:r>
-      <w:r>
         <w:t>&lt;</w:t>
       </w:r>
       <w:proofErr w:type="gramStart"/>
@@ -997,8 +993,6 @@
       </w:r>
       <w:r>
         <w:tab/>
-      </w:r>
-      <w:r>
         <w:t>&lt;</w:t>
       </w:r>
       <w:proofErr w:type="spellStart"/>
@@ -1697,6 +1691,1331 @@
       <w:proofErr w:type="gramEnd"/>
     </w:p>
     <w:p>
+      <w:proofErr w:type="gramStart"/>
+      <w:r>
+        <w:t>&lt;!DOCTYPE</w:t>
+      </w:r>
+      <w:proofErr w:type="gramEnd"/>
+      <w:r>
+        <w:t xml:space="preserve"> html&gt;</w:t>
+      </w:r>
+    </w:p>
+    <w:p>
+      <w:r>
+        <w:t xml:space="preserve">&lt;html </w:t>
+      </w:r>
+      <w:proofErr w:type="spellStart"/>
+      <w:proofErr w:type="gramStart"/>
+      <w:r>
+        <w:t>lang</w:t>
+      </w:r>
+      <w:proofErr w:type="spellEnd"/>
+      <w:proofErr w:type="gramEnd"/>
+      <w:r>
+        <w:t>="</w:t>
+      </w:r>
+      <w:proofErr w:type="spellStart"/>
+      <w:r>
+        <w:t>en</w:t>
+      </w:r>
+      <w:proofErr w:type="spellEnd"/>
+      <w:r>
+        <w:t>"&gt;</w:t>
+      </w:r>
+    </w:p>
+    <w:p>
+      <w:r>
+        <w:t>&lt;</w:t>
+      </w:r>
+      <w:proofErr w:type="gramStart"/>
+      <w:r>
+        <w:t>head</w:t>
+      </w:r>
+      <w:proofErr w:type="gramEnd"/>
+      <w:r>
+        <w:t>&gt;</w:t>
+      </w:r>
+    </w:p>
+    <w:p>
+      <w:r>
+        <w:tab/>
+        <w:t>&lt;</w:t>
+      </w:r>
+      <w:proofErr w:type="gramStart"/>
+      <w:r>
+        <w:t>meta</w:t>
+      </w:r>
+      <w:proofErr w:type="gramEnd"/>
+      <w:r>
+        <w:t xml:space="preserve"> charset="utf-8"&gt;</w:t>
+      </w:r>
+    </w:p>
+    <w:p>
+      <w:r>
+        <w:tab/>
+        <w:t>&lt;</w:t>
+      </w:r>
+      <w:proofErr w:type="gramStart"/>
+      <w:r>
+        <w:t>title&gt;</w:t>
+      </w:r>
+      <w:proofErr w:type="gramEnd"/>
+      <w:r>
+        <w:t>table-1&lt;/title&gt;</w:t>
+      </w:r>
+    </w:p>
+    <w:p>
+      <w:r>
+        <w:t>&lt;/head&gt;</w:t>
+      </w:r>
+    </w:p>
+    <w:p>
+      <w:r>
+        <w:t>&lt;</w:t>
+      </w:r>
+      <w:proofErr w:type="gramStart"/>
+      <w:r>
+        <w:t>body</w:t>
+      </w:r>
+      <w:proofErr w:type="gramEnd"/>
+      <w:r>
+        <w:t>&gt;</w:t>
+      </w:r>
+    </w:p>
+    <w:p>
+      <w:r>
+        <w:tab/>
+      </w:r>
+      <w:r>
+        <w:tab/>
+        <w:t>&lt;table border="5" &gt;</w:t>
+      </w:r>
+    </w:p>
+    <w:p>
+      <w:r>
+        <w:tab/>
+      </w:r>
+      <w:r>
+        <w:tab/>
+      </w:r>
+      <w:r>
+        <w:tab/>
+        <w:t>&lt;</w:t>
+      </w:r>
+      <w:proofErr w:type="spellStart"/>
+      <w:proofErr w:type="gramStart"/>
+      <w:r>
+        <w:t>tr</w:t>
+      </w:r>
+      <w:proofErr w:type="spellEnd"/>
+      <w:proofErr w:type="gramEnd"/>
+      <w:r>
+        <w:t xml:space="preserve"> &gt;</w:t>
+      </w:r>
+    </w:p>
+    <w:p>
+      <w:r>
+        <w:tab/>
+      </w:r>
+      <w:r>
+        <w:tab/>
+      </w:r>
+      <w:r>
+        <w:tab/>
+      </w:r>
+      <w:r>
+        <w:tab/>
+        <w:t>&lt;</w:t>
+      </w:r>
+      <w:proofErr w:type="spellStart"/>
+      <w:proofErr w:type="gramStart"/>
+      <w:r>
+        <w:t>th</w:t>
+      </w:r>
+      <w:proofErr w:type="spellEnd"/>
+      <w:r>
+        <w:t>&gt;</w:t>
+      </w:r>
+      <w:proofErr w:type="gramEnd"/>
+      <w:r>
+        <w:t>Heading1&lt;/</w:t>
+      </w:r>
+      <w:proofErr w:type="spellStart"/>
+      <w:r>
+        <w:t>th</w:t>
+      </w:r>
+      <w:proofErr w:type="spellEnd"/>
+      <w:r>
+        <w:t>&gt;</w:t>
+      </w:r>
+    </w:p>
+    <w:p>
+      <w:r>
+        <w:tab/>
+      </w:r>
+      <w:r>
+        <w:tab/>
+      </w:r>
+      <w:r>
+        <w:tab/>
+      </w:r>
+      <w:r>
+        <w:tab/>
+        <w:t>&lt;</w:t>
+      </w:r>
+      <w:proofErr w:type="spellStart"/>
+      <w:proofErr w:type="gramStart"/>
+      <w:r>
+        <w:t>th</w:t>
+      </w:r>
+      <w:proofErr w:type="spellEnd"/>
+      <w:r>
+        <w:t>&gt;</w:t>
+      </w:r>
+      <w:proofErr w:type="gramEnd"/>
+      <w:r>
+        <w:t>Heading2&lt;/</w:t>
+      </w:r>
+      <w:proofErr w:type="spellStart"/>
+      <w:r>
+        <w:t>th</w:t>
+      </w:r>
+      <w:proofErr w:type="spellEnd"/>
+      <w:r>
+        <w:t>&gt;</w:t>
+      </w:r>
+    </w:p>
+    <w:p>
+      <w:r>
+        <w:tab/>
+      </w:r>
+      <w:r>
+        <w:tab/>
+      </w:r>
+      <w:r>
+        <w:tab/>
+      </w:r>
+      <w:r>
+        <w:tab/>
+        <w:t>&lt;</w:t>
+      </w:r>
+      <w:proofErr w:type="spellStart"/>
+      <w:proofErr w:type="gramStart"/>
+      <w:r>
+        <w:t>th</w:t>
+      </w:r>
+      <w:proofErr w:type="spellEnd"/>
+      <w:proofErr w:type="gramEnd"/>
+      <w:r>
+        <w:t xml:space="preserve"> </w:t>
+      </w:r>
+      <w:proofErr w:type="spellStart"/>
+      <w:r>
+        <w:t>colspan</w:t>
+      </w:r>
+      <w:proofErr w:type="spellEnd"/>
+      <w:r>
+        <w:t>="3"&gt;Heading3&lt;/</w:t>
+      </w:r>
+      <w:proofErr w:type="spellStart"/>
+      <w:r>
+        <w:t>th</w:t>
+      </w:r>
+      <w:proofErr w:type="spellEnd"/>
+      <w:r>
+        <w:t>&gt;</w:t>
+      </w:r>
+    </w:p>
+    <w:p>
+      <w:r>
+        <w:tab/>
+      </w:r>
+      <w:r>
+        <w:tab/>
+      </w:r>
+      <w:r>
+        <w:tab/>
+        <w:t>&lt;/</w:t>
+      </w:r>
+      <w:proofErr w:type="spellStart"/>
+      <w:proofErr w:type="gramStart"/>
+      <w:r>
+        <w:t>tr</w:t>
+      </w:r>
+      <w:proofErr w:type="spellEnd"/>
+      <w:proofErr w:type="gramEnd"/>
+      <w:r>
+        <w:t>&gt;</w:t>
+      </w:r>
+    </w:p>
+    <w:p>
+      <w:r>
+        <w:tab/>
+      </w:r>
+      <w:r>
+        <w:tab/>
+      </w:r>
+      <w:r>
+        <w:tab/>
+        <w:t>&lt;</w:t>
+      </w:r>
+      <w:proofErr w:type="spellStart"/>
+      <w:proofErr w:type="gramStart"/>
+      <w:r>
+        <w:t>tr</w:t>
+      </w:r>
+      <w:proofErr w:type="spellEnd"/>
+      <w:proofErr w:type="gramEnd"/>
+      <w:r>
+        <w:t>&gt;</w:t>
+      </w:r>
+    </w:p>
+    <w:p>
+      <w:r>
+        <w:tab/>
+      </w:r>
+      <w:r>
+        <w:tab/>
+      </w:r>
+      <w:r>
+        <w:tab/>
+      </w:r>
+      <w:r>
+        <w:tab/>
+        <w:t>&lt;</w:t>
+      </w:r>
+      <w:proofErr w:type="spellStart"/>
+      <w:r>
+        <w:t>td</w:t>
+      </w:r>
+      <w:proofErr w:type="spellEnd"/>
+      <w:r>
+        <w:t xml:space="preserve"> align="center" </w:t>
+      </w:r>
+      <w:proofErr w:type="spellStart"/>
+      <w:r>
+        <w:t>valign</w:t>
+      </w:r>
+      <w:proofErr w:type="spellEnd"/>
+      <w:r>
+        <w:t>="top"&gt;cell 1 text&lt;/td&gt;</w:t>
+      </w:r>
+    </w:p>
+    <w:p>
+      <w:r>
+        <w:tab/>
+      </w:r>
+      <w:r>
+        <w:tab/>
+      </w:r>
+      <w:r>
+        <w:tab/>
+      </w:r>
+      <w:r>
+        <w:tab/>
+        <w:t>&lt;</w:t>
+      </w:r>
+      <w:proofErr w:type="spellStart"/>
+      <w:r>
+        <w:t>td</w:t>
+      </w:r>
+      <w:proofErr w:type="spellEnd"/>
+      <w:r>
+        <w:t xml:space="preserve"> align="center"&gt;cell 2 text A &lt;</w:t>
+      </w:r>
+      <w:proofErr w:type="spellStart"/>
+      <w:r>
+        <w:t>br</w:t>
+      </w:r>
+      <w:proofErr w:type="spellEnd"/>
+      <w:r>
+        <w:t>&gt;cell 2 text B&lt;/td&gt;</w:t>
+      </w:r>
+    </w:p>
+    <w:p>
+      <w:r>
+        <w:tab/>
+      </w:r>
+      <w:r>
+        <w:tab/>
+      </w:r>
+      <w:r>
+        <w:tab/>
+      </w:r>
+      <w:r>
+        <w:tab/>
+      </w:r>
+      <w:r>
+        <w:tab/>
+      </w:r>
+      <w:r>
+        <w:tab/>
+      </w:r>
+      <w:r>
+        <w:tab/>
+      </w:r>
+    </w:p>
+    <w:p>
+      <w:r>
+        <w:tab/>
+      </w:r>
+      <w:r>
+        <w:tab/>
+      </w:r>
+      <w:r>
+        <w:tab/>
+      </w:r>
+      <w:r>
+        <w:tab/>
+        <w:t>&lt;</w:t>
+      </w:r>
+      <w:proofErr w:type="spellStart"/>
+      <w:r>
+        <w:t>td</w:t>
+      </w:r>
+      <w:proofErr w:type="spellEnd"/>
+      <w:r>
+        <w:t xml:space="preserve"> align="center"&gt;cell 3 text &lt;/td&gt;</w:t>
+      </w:r>
+    </w:p>
+    <w:p>
+      <w:r>
+        <w:tab/>
+      </w:r>
+      <w:r>
+        <w:tab/>
+      </w:r>
+      <w:r>
+        <w:tab/>
+        <w:t>&lt;/</w:t>
+      </w:r>
+      <w:proofErr w:type="spellStart"/>
+      <w:proofErr w:type="gramStart"/>
+      <w:r>
+        <w:t>tr</w:t>
+      </w:r>
+      <w:proofErr w:type="spellEnd"/>
+      <w:proofErr w:type="gramEnd"/>
+      <w:r>
+        <w:t>&gt;</w:t>
+      </w:r>
+    </w:p>
+    <w:p>
+      <w:r>
+        <w:tab/>
+      </w:r>
+      <w:r>
+        <w:tab/>
+      </w:r>
+      <w:r>
+        <w:tab/>
+        <w:t>&lt;</w:t>
+      </w:r>
+      <w:proofErr w:type="spellStart"/>
+      <w:proofErr w:type="gramStart"/>
+      <w:r>
+        <w:t>tr</w:t>
+      </w:r>
+      <w:proofErr w:type="spellEnd"/>
+      <w:proofErr w:type="gramEnd"/>
+      <w:r>
+        <w:t>&gt;</w:t>
+      </w:r>
+    </w:p>
+    <w:p>
+      <w:r>
+        <w:tab/>
+      </w:r>
+      <w:r>
+        <w:tab/>
+      </w:r>
+      <w:r>
+        <w:tab/>
+      </w:r>
+      <w:r>
+        <w:tab/>
+        <w:t>&lt;</w:t>
+      </w:r>
+      <w:proofErr w:type="gramStart"/>
+      <w:r>
+        <w:t>td&gt;</w:t>
+      </w:r>
+      <w:proofErr w:type="gramEnd"/>
+      <w:r>
+        <w:t>a long piece of cell text all on one line without a break&lt;/td&gt;</w:t>
+      </w:r>
+    </w:p>
+    <w:p>
+      <w:r>
+        <w:tab/>
+      </w:r>
+      <w:r>
+        <w:tab/>
+      </w:r>
+      <w:r>
+        <w:tab/>
+      </w:r>
+      <w:r>
+        <w:tab/>
+        <w:t>&lt;</w:t>
+      </w:r>
+      <w:proofErr w:type="spellStart"/>
+      <w:r>
+        <w:t>td</w:t>
+      </w:r>
+      <w:proofErr w:type="spellEnd"/>
+      <w:r>
+        <w:t xml:space="preserve"> align="center"&gt;cell text &lt;/td&gt;</w:t>
+      </w:r>
+    </w:p>
+    <w:p>
+      <w:r>
+        <w:tab/>
+      </w:r>
+      <w:r>
+        <w:tab/>
+      </w:r>
+      <w:r>
+        <w:tab/>
+      </w:r>
+      <w:r>
+        <w:tab/>
+        <w:t>&lt;</w:t>
+      </w:r>
+      <w:proofErr w:type="spellStart"/>
+      <w:r>
+        <w:t>td</w:t>
+      </w:r>
+      <w:proofErr w:type="spellEnd"/>
+      <w:r>
+        <w:t xml:space="preserve"> align="center"&gt;cell text aligned right &lt;/td&gt;</w:t>
+      </w:r>
+    </w:p>
+    <w:p>
+      <w:r>
+        <w:tab/>
+      </w:r>
+      <w:r>
+        <w:tab/>
+      </w:r>
+      <w:r>
+        <w:tab/>
+        <w:t>&lt;/</w:t>
+      </w:r>
+      <w:proofErr w:type="spellStart"/>
+      <w:proofErr w:type="gramStart"/>
+      <w:r>
+        <w:t>tr</w:t>
+      </w:r>
+      <w:proofErr w:type="spellEnd"/>
+      <w:proofErr w:type="gramEnd"/>
+      <w:r>
+        <w:t>&gt;</w:t>
+      </w:r>
+    </w:p>
+    <w:p>
+      <w:r>
+        <w:tab/>
+      </w:r>
+      <w:r>
+        <w:tab/>
+      </w:r>
+      <w:r>
+        <w:tab/>
+        <w:t>&lt;</w:t>
+      </w:r>
+      <w:proofErr w:type="spellStart"/>
+      <w:proofErr w:type="gramStart"/>
+      <w:r>
+        <w:t>tr</w:t>
+      </w:r>
+      <w:proofErr w:type="spellEnd"/>
+      <w:proofErr w:type="gramEnd"/>
+      <w:r>
+        <w:t>&gt;</w:t>
+      </w:r>
+    </w:p>
+    <w:p>
+      <w:r>
+        <w:tab/>
+      </w:r>
+      <w:r>
+        <w:tab/>
+      </w:r>
+      <w:r>
+        <w:tab/>
+      </w:r>
+      <w:r>
+        <w:tab/>
+        <w:t>&lt;</w:t>
+      </w:r>
+      <w:proofErr w:type="spellStart"/>
+      <w:proofErr w:type="gramStart"/>
+      <w:r>
+        <w:t>th</w:t>
+      </w:r>
+      <w:proofErr w:type="spellEnd"/>
+      <w:r>
+        <w:t>&gt;</w:t>
+      </w:r>
+      <w:proofErr w:type="gramEnd"/>
+      <w:r>
+        <w:t>cell text&lt;/</w:t>
+      </w:r>
+      <w:proofErr w:type="spellStart"/>
+      <w:r>
+        <w:t>th</w:t>
+      </w:r>
+      <w:proofErr w:type="spellEnd"/>
+      <w:r>
+        <w:t>&gt;</w:t>
+      </w:r>
+    </w:p>
+    <w:p>
+      <w:r>
+        <w:tab/>
+      </w:r>
+      <w:r>
+        <w:tab/>
+      </w:r>
+      <w:r>
+        <w:tab/>
+      </w:r>
+      <w:r>
+        <w:tab/>
+        <w:t>&lt;</w:t>
+      </w:r>
+      <w:proofErr w:type="gramStart"/>
+      <w:r>
+        <w:t>td</w:t>
+      </w:r>
+      <w:proofErr w:type="gramEnd"/>
+      <w:r>
+        <w:t>&gt;&lt;/td&gt;</w:t>
+      </w:r>
+    </w:p>
+    <w:p>
+      <w:r>
+        <w:tab/>
+      </w:r>
+      <w:r>
+        <w:tab/>
+      </w:r>
+      <w:r>
+        <w:tab/>
+      </w:r>
+      <w:r>
+        <w:tab/>
+        <w:t xml:space="preserve">&lt;td </w:t>
+      </w:r>
+      <w:proofErr w:type="spellStart"/>
+      <w:r>
+        <w:t>bgcolor</w:t>
+      </w:r>
+      <w:proofErr w:type="spellEnd"/>
+      <w:r>
+        <w:t>="gray"&gt;graphic background&lt;/td&gt;</w:t>
+      </w:r>
+    </w:p>
+    <w:p>
+      <w:r>
+        <w:tab/>
+      </w:r>
+      <w:r>
+        <w:tab/>
+      </w:r>
+      <w:r>
+        <w:tab/>
+        <w:t>&lt;/</w:t>
+      </w:r>
+      <w:proofErr w:type="spellStart"/>
+      <w:proofErr w:type="gramStart"/>
+      <w:r>
+        <w:t>tr</w:t>
+      </w:r>
+      <w:proofErr w:type="spellEnd"/>
+      <w:proofErr w:type="gramEnd"/>
+      <w:r>
+        <w:t>&gt;</w:t>
+      </w:r>
+    </w:p>
+    <w:p>
+      <w:r>
+        <w:tab/>
+      </w:r>
+      <w:r>
+        <w:tab/>
+      </w:r>
+      <w:r>
+        <w:tab/>
+        <w:t>&lt;</w:t>
+      </w:r>
+      <w:proofErr w:type="spellStart"/>
+      <w:proofErr w:type="gramStart"/>
+      <w:r>
+        <w:t>tr</w:t>
+      </w:r>
+      <w:proofErr w:type="spellEnd"/>
+      <w:proofErr w:type="gramEnd"/>
+      <w:r>
+        <w:t>&gt;</w:t>
+      </w:r>
+    </w:p>
+    <w:p>
+      <w:r>
+        <w:tab/>
+      </w:r>
+      <w:r>
+        <w:tab/>
+      </w:r>
+      <w:r>
+        <w:tab/>
+      </w:r>
+      <w:r>
+        <w:tab/>
+        <w:t xml:space="preserve">&lt;td </w:t>
+      </w:r>
+      <w:proofErr w:type="spellStart"/>
+      <w:r>
+        <w:t>colspan</w:t>
+      </w:r>
+      <w:proofErr w:type="spellEnd"/>
+      <w:r>
+        <w:t>="12" align="center"&gt;Mid-table Heading&lt;/td&gt;</w:t>
+      </w:r>
+    </w:p>
+    <w:p>
+      <w:r>
+        <w:tab/>
+      </w:r>
+      <w:r>
+        <w:tab/>
+      </w:r>
+      <w:r>
+        <w:tab/>
+        <w:t>&lt;/</w:t>
+      </w:r>
+      <w:proofErr w:type="spellStart"/>
+      <w:proofErr w:type="gramStart"/>
+      <w:r>
+        <w:t>tr</w:t>
+      </w:r>
+      <w:proofErr w:type="spellEnd"/>
+      <w:proofErr w:type="gramEnd"/>
+      <w:r>
+        <w:t>&gt;</w:t>
+      </w:r>
+    </w:p>
+    <w:p>
+      <w:r>
+        <w:tab/>
+      </w:r>
+      <w:r>
+        <w:tab/>
+      </w:r>
+      <w:r>
+        <w:tab/>
+        <w:t>&lt;</w:t>
+      </w:r>
+      <w:proofErr w:type="spellStart"/>
+      <w:proofErr w:type="gramStart"/>
+      <w:r>
+        <w:t>tr</w:t>
+      </w:r>
+      <w:proofErr w:type="spellEnd"/>
+      <w:proofErr w:type="gramEnd"/>
+      <w:r>
+        <w:t>&gt;</w:t>
+      </w:r>
+    </w:p>
+    <w:p>
+      <w:r>
+        <w:tab/>
+      </w:r>
+      <w:r>
+        <w:tab/>
+      </w:r>
+      <w:r>
+        <w:tab/>
+      </w:r>
+      <w:r>
+        <w:tab/>
+        <w:t>&lt;</w:t>
+      </w:r>
+      <w:proofErr w:type="gramStart"/>
+      <w:r>
+        <w:t>td&gt;</w:t>
+      </w:r>
+      <w:proofErr w:type="gramEnd"/>
+      <w:r>
+        <w:t xml:space="preserve">thing </w:t>
+      </w:r>
+      <w:proofErr w:type="spellStart"/>
+      <w:r>
+        <w:t>todo</w:t>
+      </w:r>
+      <w:proofErr w:type="spellEnd"/>
+      <w:r>
+        <w:t xml:space="preserve"> today&lt;/td&gt;</w:t>
+      </w:r>
+    </w:p>
+    <w:p>
+      <w:r>
+        <w:tab/>
+      </w:r>
+      <w:r>
+        <w:tab/>
+      </w:r>
+      <w:r>
+        <w:tab/>
+      </w:r>
+      <w:r>
+        <w:tab/>
+        <w:t xml:space="preserve">&lt;td </w:t>
+      </w:r>
+      <w:proofErr w:type="spellStart"/>
+      <w:r>
+        <w:t>rowspan</w:t>
+      </w:r>
+      <w:proofErr w:type="spellEnd"/>
+      <w:r>
+        <w:t xml:space="preserve">="6" align="center" </w:t>
+      </w:r>
+      <w:proofErr w:type="spellStart"/>
+      <w:r>
+        <w:t>valign</w:t>
+      </w:r>
+      <w:proofErr w:type="spellEnd"/>
+      <w:r>
+        <w:t>="top" &gt;&lt;div style="width: 4px</w:t>
+      </w:r>
+      <w:proofErr w:type="gramStart"/>
+      <w:r>
+        <w:t>,align:center</w:t>
+      </w:r>
+      <w:proofErr w:type="gramEnd"/>
+      <w:r>
+        <w:t>"&gt;w&lt;</w:t>
+      </w:r>
+      <w:proofErr w:type="spellStart"/>
+      <w:r>
+        <w:t>br</w:t>
+      </w:r>
+      <w:proofErr w:type="spellEnd"/>
+      <w:r>
+        <w:t>&gt;e&lt;</w:t>
+      </w:r>
+      <w:proofErr w:type="spellStart"/>
+      <w:r>
+        <w:t>br</w:t>
+      </w:r>
+      <w:proofErr w:type="spellEnd"/>
+      <w:r>
+        <w:t>&gt;e&lt;</w:t>
+      </w:r>
+      <w:proofErr w:type="spellStart"/>
+      <w:r>
+        <w:t>br</w:t>
+      </w:r>
+      <w:proofErr w:type="spellEnd"/>
+      <w:r>
+        <w:t>&gt;k &lt;</w:t>
+      </w:r>
+      <w:proofErr w:type="spellStart"/>
+      <w:r>
+        <w:t>br</w:t>
+      </w:r>
+      <w:proofErr w:type="spellEnd"/>
+      <w:r>
+        <w:t>&gt;26&lt;/div&gt;&lt;/td&gt;</w:t>
+      </w:r>
+    </w:p>
+    <w:p>
+      <w:r>
+        <w:tab/>
+      </w:r>
+      <w:r>
+        <w:tab/>
+      </w:r>
+      <w:r>
+        <w:tab/>
+      </w:r>
+      <w:r>
+        <w:tab/>
+        <w:t>&lt;</w:t>
+      </w:r>
+      <w:proofErr w:type="gramStart"/>
+      <w:r>
+        <w:t>td&gt;</w:t>
+      </w:r>
+      <w:proofErr w:type="gramEnd"/>
+      <w:r>
+        <w:t>Monday&lt;/td&gt;</w:t>
+      </w:r>
+    </w:p>
+    <w:p>
+      <w:r>
+        <w:tab/>
+      </w:r>
+      <w:r>
+        <w:tab/>
+      </w:r>
+      <w:r>
+        <w:tab/>
+        <w:t>&lt;/</w:t>
+      </w:r>
+      <w:proofErr w:type="spellStart"/>
+      <w:proofErr w:type="gramStart"/>
+      <w:r>
+        <w:t>tr</w:t>
+      </w:r>
+      <w:proofErr w:type="spellEnd"/>
+      <w:proofErr w:type="gramEnd"/>
+      <w:r>
+        <w:t>&gt;</w:t>
+      </w:r>
+    </w:p>
+    <w:p>
+      <w:r>
+        <w:tab/>
+      </w:r>
+      <w:r>
+        <w:tab/>
+      </w:r>
+      <w:r>
+        <w:tab/>
+        <w:t>&lt;</w:t>
+      </w:r>
+      <w:proofErr w:type="spellStart"/>
+      <w:proofErr w:type="gramStart"/>
+      <w:r>
+        <w:t>tr</w:t>
+      </w:r>
+      <w:proofErr w:type="spellEnd"/>
+      <w:proofErr w:type="gramEnd"/>
+      <w:r>
+        <w:t>&gt;</w:t>
+      </w:r>
+    </w:p>
+    <w:p>
+      <w:r>
+        <w:tab/>
+      </w:r>
+      <w:r>
+        <w:tab/>
+      </w:r>
+      <w:r>
+        <w:tab/>
+      </w:r>
+      <w:r>
+        <w:tab/>
+        <w:t xml:space="preserve">&lt;td </w:t>
+      </w:r>
+      <w:proofErr w:type="spellStart"/>
+      <w:r>
+        <w:t>bgcolor</w:t>
+      </w:r>
+      <w:proofErr w:type="spellEnd"/>
+      <w:r>
+        <w:t xml:space="preserve">="red"&gt;thing to do </w:t>
+      </w:r>
+      <w:proofErr w:type="spellStart"/>
+      <w:r>
+        <w:t>tueday</w:t>
+      </w:r>
+      <w:proofErr w:type="spellEnd"/>
+      <w:r>
+        <w:t>&lt;/td&gt;</w:t>
+      </w:r>
+    </w:p>
+    <w:p>
+      <w:r>
+        <w:tab/>
+      </w:r>
+      <w:r>
+        <w:tab/>
+      </w:r>
+      <w:r>
+        <w:tab/>
+      </w:r>
+      <w:r>
+        <w:tab/>
+        <w:t xml:space="preserve">&lt;td </w:t>
+      </w:r>
+      <w:proofErr w:type="spellStart"/>
+      <w:r>
+        <w:t>bgcolor</w:t>
+      </w:r>
+      <w:proofErr w:type="spellEnd"/>
+      <w:r>
+        <w:t>="red"&gt;</w:t>
+      </w:r>
+      <w:proofErr w:type="spellStart"/>
+      <w:r>
+        <w:t>tueday</w:t>
+      </w:r>
+      <w:proofErr w:type="spellEnd"/>
+      <w:r>
+        <w:t>&lt;/td&gt;</w:t>
+      </w:r>
+    </w:p>
+    <w:p>
+      <w:r>
+        <w:tab/>
+      </w:r>
+      <w:r>
+        <w:tab/>
+      </w:r>
+      <w:r>
+        <w:tab/>
+        <w:t>&lt;/</w:t>
+      </w:r>
+      <w:proofErr w:type="spellStart"/>
+      <w:proofErr w:type="gramStart"/>
+      <w:r>
+        <w:t>tr</w:t>
+      </w:r>
+      <w:proofErr w:type="spellEnd"/>
+      <w:proofErr w:type="gramEnd"/>
+      <w:r>
+        <w:t>&gt;</w:t>
+      </w:r>
+    </w:p>
+    <w:p>
+      <w:r>
+        <w:tab/>
+      </w:r>
+      <w:r>
+        <w:tab/>
+      </w:r>
+      <w:r>
+        <w:tab/>
+        <w:t>&lt;</w:t>
+      </w:r>
+      <w:proofErr w:type="spellStart"/>
+      <w:proofErr w:type="gramStart"/>
+      <w:r>
+        <w:t>tr</w:t>
+      </w:r>
+      <w:proofErr w:type="spellEnd"/>
+      <w:proofErr w:type="gramEnd"/>
+      <w:r>
+        <w:t>&gt;</w:t>
+      </w:r>
+    </w:p>
+    <w:p>
+      <w:r>
+        <w:tab/>
+      </w:r>
+      <w:r>
+        <w:tab/>
+      </w:r>
+      <w:r>
+        <w:tab/>
+      </w:r>
+      <w:r>
+        <w:tab/>
+        <w:t>&lt;</w:t>
+      </w:r>
+      <w:proofErr w:type="gramStart"/>
+      <w:r>
+        <w:t>td&gt;</w:t>
+      </w:r>
+      <w:proofErr w:type="gramEnd"/>
+      <w:r>
+        <w:t xml:space="preserve">thing </w:t>
+      </w:r>
+      <w:proofErr w:type="spellStart"/>
+      <w:r>
+        <w:t>todo</w:t>
+      </w:r>
+      <w:proofErr w:type="spellEnd"/>
+      <w:r>
+        <w:t xml:space="preserve"> today&lt;/td&gt;</w:t>
+      </w:r>
+    </w:p>
+    <w:p>
+      <w:r>
+        <w:tab/>
+      </w:r>
+      <w:r>
+        <w:tab/>
+      </w:r>
+      <w:r>
+        <w:tab/>
+      </w:r>
+      <w:r>
+        <w:tab/>
+        <w:t>&lt;</w:t>
+      </w:r>
+      <w:proofErr w:type="gramStart"/>
+      <w:r>
+        <w:t>td&gt;</w:t>
+      </w:r>
+      <w:proofErr w:type="spellStart"/>
+      <w:proofErr w:type="gramEnd"/>
+      <w:r>
+        <w:t>wendsday</w:t>
+      </w:r>
+      <w:proofErr w:type="spellEnd"/>
+      <w:r>
+        <w:t>&lt;/td&gt;</w:t>
+      </w:r>
+    </w:p>
+    <w:p>
+      <w:r>
+        <w:lastRenderedPageBreak/>
+        <w:tab/>
+      </w:r>
+      <w:r>
+        <w:tab/>
+      </w:r>
+      <w:r>
+        <w:tab/>
+        <w:t>&lt;/</w:t>
+      </w:r>
+      <w:proofErr w:type="spellStart"/>
+      <w:proofErr w:type="gramStart"/>
+      <w:r>
+        <w:t>tr</w:t>
+      </w:r>
+      <w:proofErr w:type="spellEnd"/>
+      <w:proofErr w:type="gramEnd"/>
+      <w:r>
+        <w:t>&gt;</w:t>
+      </w:r>
+    </w:p>
+    <w:p>
+      <w:r>
+        <w:tab/>
+      </w:r>
+      <w:r>
+        <w:tab/>
+      </w:r>
+      <w:r>
+        <w:tab/>
+        <w:t>&lt;</w:t>
+      </w:r>
+      <w:proofErr w:type="spellStart"/>
+      <w:proofErr w:type="gramStart"/>
+      <w:r>
+        <w:t>tr</w:t>
+      </w:r>
+      <w:proofErr w:type="spellEnd"/>
+      <w:proofErr w:type="gramEnd"/>
+      <w:r>
+        <w:t>&gt;</w:t>
+      </w:r>
+    </w:p>
+    <w:p>
+      <w:r>
+        <w:tab/>
+      </w:r>
+      <w:r>
+        <w:tab/>
+      </w:r>
+      <w:r>
+        <w:tab/>
+      </w:r>
+      <w:r>
+        <w:tab/>
+        <w:t>&lt;</w:t>
+      </w:r>
+      <w:proofErr w:type="spellStart"/>
+      <w:r>
+        <w:t>td</w:t>
+      </w:r>
+      <w:proofErr w:type="spellEnd"/>
+      <w:r>
+        <w:t xml:space="preserve"> align="center" </w:t>
+      </w:r>
+      <w:proofErr w:type="spellStart"/>
+      <w:r>
+        <w:t>bgcolor</w:t>
+      </w:r>
+      <w:proofErr w:type="spellEnd"/>
+      <w:r>
+        <w:t xml:space="preserve">="green"&gt;thing </w:t>
+      </w:r>
+      <w:proofErr w:type="spellStart"/>
+      <w:r>
+        <w:t>todo</w:t>
+      </w:r>
+      <w:proofErr w:type="spellEnd"/>
+      <w:r>
+        <w:t xml:space="preserve"> today&lt;/td&gt;</w:t>
+      </w:r>
+    </w:p>
+    <w:p>
+      <w:r>
+        <w:tab/>
+      </w:r>
+      <w:r>
+        <w:tab/>
+      </w:r>
+      <w:r>
+        <w:tab/>
+      </w:r>
+      <w:r>
+        <w:tab/>
+        <w:t xml:space="preserve">&lt;td </w:t>
+      </w:r>
+      <w:proofErr w:type="spellStart"/>
+      <w:r>
+        <w:t>bgcolor</w:t>
+      </w:r>
+      <w:proofErr w:type="spellEnd"/>
+      <w:r>
+        <w:t>="green"&gt;Thursday&lt;/td&gt;</w:t>
+      </w:r>
+    </w:p>
+    <w:p>
+      <w:r>
+        <w:tab/>
+      </w:r>
+      <w:r>
+        <w:tab/>
+      </w:r>
+      <w:r>
+        <w:tab/>
+        <w:t>&lt;/</w:t>
+      </w:r>
+      <w:proofErr w:type="spellStart"/>
+      <w:proofErr w:type="gramStart"/>
+      <w:r>
+        <w:t>tr</w:t>
+      </w:r>
+      <w:proofErr w:type="spellEnd"/>
+      <w:proofErr w:type="gramEnd"/>
+      <w:r>
+        <w:t>&gt;</w:t>
+      </w:r>
+    </w:p>
+    <w:p>
+      <w:r>
+        <w:tab/>
+      </w:r>
+      <w:r>
+        <w:tab/>
+      </w:r>
+      <w:r>
+        <w:tab/>
+        <w:t>&lt;</w:t>
+      </w:r>
+      <w:proofErr w:type="spellStart"/>
+      <w:proofErr w:type="gramStart"/>
+      <w:r>
+        <w:t>tr</w:t>
+      </w:r>
+      <w:proofErr w:type="spellEnd"/>
+      <w:proofErr w:type="gramEnd"/>
+      <w:r>
+        <w:t>&gt;</w:t>
+      </w:r>
+    </w:p>
+    <w:p>
+      <w:r>
+        <w:tab/>
+      </w:r>
+      <w:r>
+        <w:tab/>
+      </w:r>
+      <w:r>
+        <w:tab/>
+      </w:r>
+      <w:r>
+        <w:tab/>
+        <w:t>&lt;</w:t>
+      </w:r>
+      <w:proofErr w:type="gramStart"/>
+      <w:r>
+        <w:t>td&gt;</w:t>
+      </w:r>
+      <w:proofErr w:type="gramEnd"/>
+      <w:r>
+        <w:t>stuff to tidy up &lt;b&gt;</w:t>
+      </w:r>
+      <w:proofErr w:type="spellStart"/>
+      <w:r>
+        <w:t>begore</w:t>
+      </w:r>
+      <w:proofErr w:type="spellEnd"/>
+      <w:r>
+        <w:t xml:space="preserve"> the weekend!!!&lt;/b&gt;&lt;/td&gt;</w:t>
+      </w:r>
+    </w:p>
+    <w:p>
+      <w:r>
+        <w:tab/>
+      </w:r>
+      <w:r>
+        <w:tab/>
+      </w:r>
+      <w:r>
+        <w:tab/>
+      </w:r>
+      <w:r>
+        <w:tab/>
+        <w:t>&lt;</w:t>
+      </w:r>
+      <w:proofErr w:type="gramStart"/>
+      <w:r>
+        <w:t>td&gt;</w:t>
+      </w:r>
+      <w:proofErr w:type="spellStart"/>
+      <w:proofErr w:type="gramEnd"/>
+      <w:r>
+        <w:t>friday</w:t>
+      </w:r>
+      <w:proofErr w:type="spellEnd"/>
+      <w:r>
+        <w:t>&lt;/td&gt;</w:t>
+      </w:r>
+    </w:p>
+    <w:p>
+      <w:r>
+        <w:tab/>
+      </w:r>
+      <w:r>
+        <w:tab/>
+      </w:r>
+      <w:r>
+        <w:tab/>
+        <w:t>&lt;/</w:t>
+      </w:r>
+      <w:proofErr w:type="spellStart"/>
+      <w:proofErr w:type="gramStart"/>
+      <w:r>
+        <w:t>tr</w:t>
+      </w:r>
+      <w:proofErr w:type="spellEnd"/>
+      <w:proofErr w:type="gramEnd"/>
+      <w:r>
+        <w:t>&gt;</w:t>
+      </w:r>
+    </w:p>
+    <w:p>
+      <w:r>
+        <w:tab/>
+      </w:r>
+      <w:r>
+        <w:tab/>
+        <w:t>&lt;/table&gt;</w:t>
+      </w:r>
+      <w:bookmarkStart w:id="0" w:name="_GoBack"/>
+      <w:bookmarkEnd w:id="0"/>
+    </w:p>
+    <w:p>
+      <w:r>
+        <w:t>&lt;/body&gt;</w:t>
+      </w:r>
+    </w:p>
+    <w:p>
+      <w:r>
+        <w:t>&lt;/html&gt;</w:t>
+      </w:r>
+    </w:p>
+    <w:p>
       <w:pPr>
         <w:rPr>
           <w:b/>
@@ -1705,2062 +3024,13 @@
           <w:u w:val="single"/>
         </w:rPr>
       </w:pPr>
-    </w:p>
-    <w:p>
-      <w:proofErr w:type="gramStart"/>
-      <w:r>
-        <w:t>&lt;!DOCTYPE</w:t>
-      </w:r>
-      <w:proofErr w:type="gramEnd"/>
-      <w:r>
-        <w:t xml:space="preserve"> html&gt;</w:t>
-      </w:r>
-    </w:p>
-    <w:p>
-      <w:r>
-        <w:t xml:space="preserve">&lt;html </w:t>
-      </w:r>
-      <w:proofErr w:type="spellStart"/>
-      <w:proofErr w:type="gramStart"/>
-      <w:r>
-        <w:t>lang</w:t>
-      </w:r>
-      <w:proofErr w:type="spellEnd"/>
-      <w:proofErr w:type="gramEnd"/>
-      <w:r>
-        <w:t>="</w:t>
-      </w:r>
-      <w:proofErr w:type="spellStart"/>
-      <w:r>
-        <w:t>en</w:t>
-      </w:r>
-      <w:proofErr w:type="spellEnd"/>
-      <w:r>
-        <w:t>"&gt;</w:t>
-      </w:r>
-    </w:p>
-    <w:p>
-      <w:r>
-        <w:t>&lt;</w:t>
-      </w:r>
-      <w:proofErr w:type="gramStart"/>
-      <w:r>
-        <w:t>head</w:t>
-      </w:r>
-      <w:proofErr w:type="gramEnd"/>
-      <w:r>
-        <w:t>&gt;</w:t>
-      </w:r>
-    </w:p>
-    <w:p>
-      <w:r>
-        <w:tab/>
-        <w:t>&lt;</w:t>
-      </w:r>
-      <w:proofErr w:type="gramStart"/>
-      <w:r>
-        <w:t>meta</w:t>
-      </w:r>
-      <w:proofErr w:type="gramEnd"/>
-      <w:r>
-        <w:t xml:space="preserve"> charset="utf-8"&gt;</w:t>
-      </w:r>
-    </w:p>
-    <w:p>
-      <w:r>
-        <w:tab/>
-        <w:t>&lt;</w:t>
-      </w:r>
-      <w:proofErr w:type="gramStart"/>
-      <w:r>
-        <w:t>title&gt;</w:t>
-      </w:r>
-      <w:proofErr w:type="gramEnd"/>
-      <w:r>
-        <w:t>table-1&lt;/title&gt;</w:t>
-      </w:r>
-    </w:p>
-    <w:p>
-      <w:r>
-        <w:t>&lt;/head&gt;</w:t>
-      </w:r>
-    </w:p>
-    <w:p>
-      <w:r>
-        <w:t>&lt;</w:t>
-      </w:r>
-      <w:proofErr w:type="gramStart"/>
-      <w:r>
-        <w:t>body</w:t>
-      </w:r>
-      <w:proofErr w:type="gramEnd"/>
-      <w:r>
-        <w:t>&gt;</w:t>
-      </w:r>
-    </w:p>
-    <w:p>
-      <w:r>
-        <w:tab/>
-      </w:r>
-      <w:r>
-        <w:tab/>
-        <w:t>&lt;table border="5" &gt;</w:t>
-      </w:r>
-    </w:p>
-    <w:p>
-      <w:r>
-        <w:tab/>
-      </w:r>
-      <w:r>
-        <w:tab/>
-      </w:r>
-      <w:r>
-        <w:tab/>
-        <w:t>&lt;</w:t>
-      </w:r>
-      <w:proofErr w:type="spellStart"/>
-      <w:proofErr w:type="gramStart"/>
-      <w:r>
-        <w:t>tr</w:t>
-      </w:r>
-      <w:proofErr w:type="spellEnd"/>
-      <w:proofErr w:type="gramEnd"/>
-      <w:r>
-        <w:t xml:space="preserve"> &gt;</w:t>
-      </w:r>
-    </w:p>
-    <w:p>
-      <w:r>
-        <w:tab/>
-      </w:r>
-      <w:r>
-        <w:tab/>
-      </w:r>
-      <w:r>
-        <w:tab/>
-      </w:r>
-      <w:r>
-        <w:tab/>
-        <w:t>&lt;</w:t>
-      </w:r>
-      <w:proofErr w:type="spellStart"/>
-      <w:proofErr w:type="gramStart"/>
-      <w:r>
-        <w:t>th</w:t>
-      </w:r>
-      <w:proofErr w:type="spellEnd"/>
-      <w:r>
-        <w:t>&gt;</w:t>
-      </w:r>
-      <w:proofErr w:type="gramEnd"/>
-      <w:r>
-        <w:t>Heading1&lt;/</w:t>
-      </w:r>
-      <w:proofErr w:type="spellStart"/>
-      <w:r>
-        <w:t>th</w:t>
-      </w:r>
-      <w:proofErr w:type="spellEnd"/>
-      <w:r>
-        <w:t>&gt;</w:t>
-      </w:r>
-    </w:p>
-    <w:p>
-      <w:r>
-        <w:tab/>
-      </w:r>
-      <w:r>
-        <w:tab/>
-      </w:r>
-      <w:r>
-        <w:tab/>
-      </w:r>
-      <w:r>
-        <w:tab/>
-        <w:t>&lt;</w:t>
-      </w:r>
-      <w:proofErr w:type="spellStart"/>
-      <w:proofErr w:type="gramStart"/>
-      <w:r>
-        <w:t>th</w:t>
-      </w:r>
-      <w:proofErr w:type="spellEnd"/>
-      <w:r>
-        <w:t>&gt;</w:t>
-      </w:r>
-      <w:proofErr w:type="gramEnd"/>
-      <w:r>
-        <w:t>Heading2&lt;/</w:t>
-      </w:r>
-      <w:proofErr w:type="spellStart"/>
-      <w:r>
-        <w:t>th</w:t>
-      </w:r>
-      <w:proofErr w:type="spellEnd"/>
-      <w:r>
-        <w:t>&gt;</w:t>
-      </w:r>
-    </w:p>
-    <w:p>
-      <w:r>
-        <w:tab/>
-      </w:r>
-      <w:r>
-        <w:tab/>
-      </w:r>
-      <w:r>
-        <w:tab/>
-      </w:r>
-      <w:r>
-        <w:tab/>
-        <w:t>&lt;</w:t>
-      </w:r>
-      <w:proofErr w:type="spellStart"/>
-      <w:proofErr w:type="gramStart"/>
-      <w:r>
-        <w:t>th</w:t>
-      </w:r>
-      <w:proofErr w:type="spellEnd"/>
-      <w:proofErr w:type="gramEnd"/>
-      <w:r>
-        <w:t xml:space="preserve"> </w:t>
-      </w:r>
-      <w:proofErr w:type="spellStart"/>
-      <w:r>
-        <w:t>colspan</w:t>
-      </w:r>
-      <w:proofErr w:type="spellEnd"/>
-      <w:r>
-        <w:t>="3"&gt;Heading3&lt;/</w:t>
-      </w:r>
-      <w:proofErr w:type="spellStart"/>
-      <w:r>
-        <w:t>th</w:t>
-      </w:r>
-      <w:proofErr w:type="spellEnd"/>
-      <w:r>
-        <w:t>&gt;</w:t>
-      </w:r>
-    </w:p>
-    <w:p>
-      <w:r>
-        <w:tab/>
-      </w:r>
-      <w:r>
-        <w:tab/>
-      </w:r>
-      <w:r>
-        <w:tab/>
-        <w:t>&lt;/</w:t>
-      </w:r>
-      <w:proofErr w:type="spellStart"/>
-      <w:proofErr w:type="gramStart"/>
-      <w:r>
-        <w:t>tr</w:t>
-      </w:r>
-      <w:proofErr w:type="spellEnd"/>
-      <w:proofErr w:type="gramEnd"/>
-      <w:r>
-        <w:t>&gt;</w:t>
-      </w:r>
-    </w:p>
-    <w:p>
-      <w:r>
-        <w:tab/>
-      </w:r>
-      <w:r>
-        <w:tab/>
-      </w:r>
-      <w:r>
-        <w:tab/>
-        <w:t>&lt;</w:t>
-      </w:r>
-      <w:proofErr w:type="spellStart"/>
-      <w:proofErr w:type="gramStart"/>
-      <w:r>
-        <w:t>tr</w:t>
-      </w:r>
-      <w:proofErr w:type="spellEnd"/>
-      <w:proofErr w:type="gramEnd"/>
-      <w:r>
-        <w:t>&gt;</w:t>
-      </w:r>
-    </w:p>
-    <w:p>
-      <w:r>
-        <w:tab/>
-      </w:r>
-      <w:r>
-        <w:tab/>
-      </w:r>
-      <w:r>
-        <w:tab/>
-      </w:r>
-      <w:r>
-        <w:tab/>
-      </w:r>
-      <w:r>
-        <w:t>&lt;</w:t>
-      </w:r>
-      <w:proofErr w:type="spellStart"/>
-      <w:r>
-        <w:t>td</w:t>
-      </w:r>
-      <w:proofErr w:type="spellEnd"/>
-      <w:r>
-        <w:t xml:space="preserve"> align="center" </w:t>
-      </w:r>
-      <w:proofErr w:type="spellStart"/>
-      <w:r>
-        <w:t>valign</w:t>
-      </w:r>
-      <w:proofErr w:type="spellEnd"/>
-      <w:r>
-        <w:t>="top"&gt;cell 1 text&lt;/td&gt;</w:t>
-      </w:r>
-    </w:p>
-    <w:p>
-      <w:r>
-        <w:tab/>
-      </w:r>
-      <w:r>
-        <w:tab/>
-      </w:r>
-      <w:r>
-        <w:tab/>
-      </w:r>
-      <w:r>
-        <w:tab/>
-        <w:t>&lt;</w:t>
-      </w:r>
-      <w:proofErr w:type="spellStart"/>
-      <w:r>
-        <w:t>td</w:t>
-      </w:r>
-      <w:proofErr w:type="spellEnd"/>
-      <w:r>
-        <w:t xml:space="preserve"> align="center"&gt;cell 2 text A&lt;/td&gt;</w:t>
-      </w:r>
-    </w:p>
-    <w:p>
-      <w:r>
-        <w:tab/>
-      </w:r>
-      <w:r>
-        <w:tab/>
-      </w:r>
-      <w:r>
-        <w:tab/>
-      </w:r>
-      <w:r>
-        <w:tab/>
-      </w:r>
-      <w:r>
-        <w:tab/>
-      </w:r>
-      <w:r>
-        <w:tab/>
-      </w:r>
-      <w:r>
-        <w:tab/>
-      </w:r>
-    </w:p>
-    <w:p>
-      <w:r>
-        <w:tab/>
-      </w:r>
-      <w:r>
-        <w:tab/>
-      </w:r>
-      <w:r>
-        <w:tab/>
-      </w:r>
-      <w:r>
-        <w:tab/>
-        <w:t>&lt;</w:t>
-      </w:r>
-      <w:proofErr w:type="spellStart"/>
-      <w:r>
-        <w:t>td</w:t>
-      </w:r>
-      <w:proofErr w:type="spellEnd"/>
-      <w:r>
-        <w:t xml:space="preserve"> align="center"&gt;cell 3 text &lt;/td&gt;</w:t>
-      </w:r>
-    </w:p>
-    <w:p>
-      <w:r>
-        <w:tab/>
-      </w:r>
-      <w:r>
-        <w:tab/>
-      </w:r>
-      <w:r>
-        <w:tab/>
-        <w:t>&lt;/</w:t>
-      </w:r>
-      <w:proofErr w:type="spellStart"/>
-      <w:proofErr w:type="gramStart"/>
-      <w:r>
-        <w:t>tr</w:t>
-      </w:r>
-      <w:proofErr w:type="spellEnd"/>
-      <w:proofErr w:type="gramEnd"/>
-      <w:r>
-        <w:t>&gt;</w:t>
-      </w:r>
-    </w:p>
-    <w:p>
-      <w:r>
-        <w:tab/>
-      </w:r>
-      <w:r>
-        <w:tab/>
-      </w:r>
-      <w:r>
-        <w:tab/>
-        <w:t>&lt;</w:t>
-      </w:r>
-      <w:proofErr w:type="spellStart"/>
-      <w:proofErr w:type="gramStart"/>
-      <w:r>
-        <w:t>tr</w:t>
-      </w:r>
-      <w:proofErr w:type="spellEnd"/>
-      <w:proofErr w:type="gramEnd"/>
-      <w:r>
-        <w:t>&gt;</w:t>
-      </w:r>
-    </w:p>
-    <w:p>
-      <w:r>
-        <w:tab/>
-      </w:r>
-      <w:r>
-        <w:tab/>
-      </w:r>
-      <w:r>
-        <w:tab/>
-      </w:r>
-      <w:r>
-        <w:tab/>
-        <w:t>&lt;</w:t>
-      </w:r>
-      <w:proofErr w:type="gramStart"/>
-      <w:r>
-        <w:t>td&gt;</w:t>
-      </w:r>
-      <w:proofErr w:type="gramEnd"/>
-      <w:r>
-        <w:t>a long piece of cell text all on one line without a break&lt;/td&gt;</w:t>
-      </w:r>
-    </w:p>
-    <w:p>
-      <w:r>
-        <w:tab/>
-      </w:r>
-      <w:r>
-        <w:tab/>
-      </w:r>
-      <w:r>
-        <w:tab/>
-      </w:r>
-      <w:r>
-        <w:tab/>
-        <w:t>&lt;</w:t>
-      </w:r>
-      <w:proofErr w:type="spellStart"/>
-      <w:r>
-        <w:t>td</w:t>
-      </w:r>
-      <w:proofErr w:type="spellEnd"/>
-      <w:r>
-        <w:t xml:space="preserve"> align="center"&gt;cell </w:t>
-      </w:r>
-      <w:r>
-        <w:t>text &lt;/td&gt;</w:t>
-      </w:r>
-    </w:p>
-    <w:p>
-      <w:r>
-        <w:tab/>
-      </w:r>
-      <w:r>
-        <w:tab/>
-      </w:r>
-      <w:r>
-        <w:tab/>
-      </w:r>
-      <w:r>
-        <w:tab/>
-        <w:t>&lt;</w:t>
-      </w:r>
-      <w:proofErr w:type="spellStart"/>
-      <w:r>
-        <w:t>td</w:t>
-      </w:r>
-      <w:proofErr w:type="spellEnd"/>
-      <w:r>
-        <w:t xml:space="preserve"> align="center"&gt;cell text aligned right &lt;/td&gt;</w:t>
-      </w:r>
-    </w:p>
-    <w:p>
-      <w:r>
-        <w:tab/>
-      </w:r>
-      <w:r>
-        <w:tab/>
-      </w:r>
-      <w:r>
-        <w:tab/>
-        <w:t>&lt;/</w:t>
-      </w:r>
-      <w:proofErr w:type="spellStart"/>
-      <w:proofErr w:type="gramStart"/>
-      <w:r>
-        <w:t>tr</w:t>
-      </w:r>
-      <w:proofErr w:type="spellEnd"/>
-      <w:proofErr w:type="gramEnd"/>
-      <w:r>
-        <w:t>&gt;</w:t>
-      </w:r>
-    </w:p>
-    <w:p>
-      <w:r>
-        <w:tab/>
-      </w:r>
-      <w:r>
-        <w:tab/>
-      </w:r>
-      <w:r>
-        <w:tab/>
-        <w:t>&lt;</w:t>
-      </w:r>
-      <w:proofErr w:type="spellStart"/>
-      <w:proofErr w:type="gramStart"/>
-      <w:r>
-        <w:t>tr</w:t>
-      </w:r>
-      <w:proofErr w:type="spellEnd"/>
-      <w:proofErr w:type="gramEnd"/>
-      <w:r>
-        <w:t>&gt;</w:t>
-      </w:r>
-    </w:p>
-    <w:p>
-      <w:r>
-        <w:tab/>
-      </w:r>
-      <w:r>
-        <w:tab/>
-      </w:r>
-      <w:r>
-        <w:tab/>
-      </w:r>
-      <w:r>
-        <w:tab/>
-        <w:t>&lt;</w:t>
-      </w:r>
-      <w:proofErr w:type="spellStart"/>
-      <w:proofErr w:type="gramStart"/>
-      <w:r>
-        <w:t>th</w:t>
-      </w:r>
-      <w:proofErr w:type="spellEnd"/>
-      <w:r>
-        <w:t>&gt;</w:t>
-      </w:r>
-      <w:proofErr w:type="gramEnd"/>
-      <w:r>
-        <w:t>cell text&lt;/</w:t>
-      </w:r>
-      <w:proofErr w:type="spellStart"/>
-      <w:r>
-        <w:t>th</w:t>
-      </w:r>
-      <w:proofErr w:type="spellEnd"/>
-      <w:r>
-        <w:t>&gt;</w:t>
-      </w:r>
-    </w:p>
-    <w:p>
-      <w:r>
-        <w:tab/>
-      </w:r>
-      <w:r>
-        <w:tab/>
-      </w:r>
-      <w:r>
-        <w:tab/>
-      </w:r>
-      <w:r>
-        <w:tab/>
-        <w:t>&lt;</w:t>
-      </w:r>
-      <w:proofErr w:type="gramStart"/>
-      <w:r>
-        <w:t>td</w:t>
-      </w:r>
-      <w:proofErr w:type="gramEnd"/>
-      <w:r>
-        <w:t>&gt;&lt;/td&gt;</w:t>
-      </w:r>
-    </w:p>
-    <w:p>
-      <w:r>
-        <w:tab/>
-      </w:r>
-      <w:r>
-        <w:tab/>
-      </w:r>
-      <w:r>
-        <w:tab/>
-      </w:r>
-      <w:r>
-        <w:tab/>
-        <w:t xml:space="preserve">&lt;td </w:t>
-      </w:r>
-      <w:proofErr w:type="spellStart"/>
-      <w:r>
-        <w:t>bgcolor</w:t>
-      </w:r>
-      <w:proofErr w:type="spellEnd"/>
-      <w:r>
-        <w:t>="gray"&gt;graphic background&lt;/td&gt;</w:t>
-      </w:r>
-    </w:p>
-    <w:p>
-      <w:r>
-        <w:tab/>
-      </w:r>
-      <w:r>
-        <w:tab/>
-      </w:r>
-      <w:r>
-        <w:tab/>
-        <w:t>&lt;/</w:t>
-      </w:r>
-      <w:proofErr w:type="spellStart"/>
-      <w:proofErr w:type="gramStart"/>
-      <w:r>
-        <w:t>tr</w:t>
-      </w:r>
-      <w:proofErr w:type="spellEnd"/>
-      <w:proofErr w:type="gramEnd"/>
-      <w:r>
-        <w:t>&gt;</w:t>
-      </w:r>
-    </w:p>
-    <w:p>
-      <w:r>
-        <w:tab/>
-      </w:r>
-      <w:r>
-        <w:tab/>
-      </w:r>
-      <w:r>
-        <w:tab/>
-        <w:t>&lt;</w:t>
-      </w:r>
-      <w:proofErr w:type="spellStart"/>
-      <w:proofErr w:type="gramStart"/>
-      <w:r>
-        <w:t>tr</w:t>
-      </w:r>
-      <w:proofErr w:type="spellEnd"/>
-      <w:proofErr w:type="gramEnd"/>
-      <w:r>
-        <w:t>&gt;</w:t>
-      </w:r>
-    </w:p>
-    <w:p>
-      <w:r>
-        <w:tab/>
-      </w:r>
-      <w:r>
-        <w:tab/>
-      </w:r>
-      <w:r>
-        <w:tab/>
-      </w:r>
-      <w:r>
-        <w:tab/>
-        <w:t xml:space="preserve">&lt;td </w:t>
-      </w:r>
-      <w:proofErr w:type="spellStart"/>
-      <w:r>
-        <w:t>colspan</w:t>
-      </w:r>
-      <w:proofErr w:type="spellEnd"/>
-      <w:r>
-        <w:t>="12" align="center"&gt;Mid-table Heading&lt;/td&gt;</w:t>
-      </w:r>
-    </w:p>
-    <w:p>
-      <w:r>
-        <w:tab/>
-      </w:r>
-      <w:r>
-        <w:tab/>
-      </w:r>
-      <w:r>
-        <w:tab/>
-        <w:t>&lt;/</w:t>
-      </w:r>
-      <w:proofErr w:type="spellStart"/>
-      <w:proofErr w:type="gramStart"/>
-      <w:r>
-        <w:t>tr</w:t>
-      </w:r>
-      <w:proofErr w:type="spellEnd"/>
-      <w:proofErr w:type="gramEnd"/>
-      <w:r>
-        <w:t>&gt;</w:t>
-      </w:r>
-    </w:p>
-    <w:p>
-      <w:r>
-        <w:tab/>
-      </w:r>
-      <w:r>
-        <w:tab/>
-      </w:r>
-      <w:r>
-        <w:tab/>
-      </w:r>
-      <w:r>
-        <w:t>&lt;</w:t>
-      </w:r>
-      <w:proofErr w:type="spellStart"/>
-      <w:proofErr w:type="gramStart"/>
-      <w:r>
-        <w:t>tr</w:t>
-      </w:r>
-      <w:proofErr w:type="spellEnd"/>
-      <w:proofErr w:type="gramEnd"/>
-      <w:r>
-        <w:t>&gt;</w:t>
-      </w:r>
-    </w:p>
-    <w:p>
-      <w:r>
-        <w:tab/>
-      </w:r>
-      <w:r>
-        <w:tab/>
-      </w:r>
-      <w:r>
-        <w:tab/>
-      </w:r>
-      <w:r>
-        <w:tab/>
-        <w:t>&lt;</w:t>
-      </w:r>
-      <w:proofErr w:type="gramStart"/>
-      <w:r>
-        <w:t>td&gt;</w:t>
-      </w:r>
-      <w:proofErr w:type="gramEnd"/>
-      <w:r>
-        <w:t xml:space="preserve">thing </w:t>
-      </w:r>
-      <w:proofErr w:type="spellStart"/>
-      <w:r>
-        <w:t>todo</w:t>
-      </w:r>
-      <w:proofErr w:type="spellEnd"/>
-      <w:r>
-        <w:t xml:space="preserve"> today&lt;/td&gt;</w:t>
-      </w:r>
-    </w:p>
-    <w:p>
-      <w:r>
-        <w:tab/>
-      </w:r>
-      <w:r>
-        <w:tab/>
-      </w:r>
-      <w:r>
-        <w:tab/>
-      </w:r>
-      <w:r>
-        <w:tab/>
-        <w:t xml:space="preserve">&lt;td </w:t>
-      </w:r>
-      <w:proofErr w:type="spellStart"/>
-      <w:r>
-        <w:t>rowspan</w:t>
-      </w:r>
-      <w:proofErr w:type="spellEnd"/>
-      <w:r>
-        <w:t xml:space="preserve">="6" align="center" </w:t>
-      </w:r>
-      <w:proofErr w:type="spellStart"/>
-      <w:r>
-        <w:t>valign</w:t>
-      </w:r>
-      <w:proofErr w:type="spellEnd"/>
-      <w:r>
-        <w:t>="top"&gt;&lt;div style="width: 4px"&gt;&lt;span&gt;week 26&lt;/span&gt;&lt;/div&gt;&lt;/td&gt;</w:t>
-      </w:r>
-    </w:p>
-    <w:p>
-      <w:r>
-        <w:tab/>
-      </w:r>
-      <w:r>
-        <w:tab/>
-      </w:r>
-      <w:r>
-        <w:tab/>
-      </w:r>
-      <w:r>
-        <w:tab/>
-        <w:t>&lt;</w:t>
-      </w:r>
-      <w:proofErr w:type="gramStart"/>
-      <w:r>
-        <w:t>td&gt;</w:t>
-      </w:r>
-      <w:proofErr w:type="gramEnd"/>
-      <w:r>
-        <w:t>Monday&lt;/td&gt;</w:t>
-      </w:r>
-    </w:p>
-    <w:p>
-      <w:r>
-        <w:tab/>
-      </w:r>
-      <w:r>
-        <w:tab/>
-      </w:r>
-      <w:r>
-        <w:tab/>
-        <w:t>&lt;/</w:t>
-      </w:r>
-      <w:proofErr w:type="spellStart"/>
-      <w:proofErr w:type="gramStart"/>
-      <w:r>
-        <w:t>tr</w:t>
-      </w:r>
-      <w:proofErr w:type="spellEnd"/>
-      <w:proofErr w:type="gramEnd"/>
-      <w:r>
-        <w:t>&gt;</w:t>
-      </w:r>
-    </w:p>
-    <w:p>
-      <w:r>
-        <w:tab/>
-      </w:r>
-      <w:r>
-        <w:tab/>
-      </w:r>
-      <w:r>
-        <w:tab/>
-        <w:t>&lt;</w:t>
-      </w:r>
-      <w:proofErr w:type="spellStart"/>
-      <w:proofErr w:type="gramStart"/>
-      <w:r>
-        <w:t>tr</w:t>
-      </w:r>
-      <w:proofErr w:type="spellEnd"/>
-      <w:proofErr w:type="gramEnd"/>
-      <w:r>
-        <w:t>&gt;</w:t>
-      </w:r>
-    </w:p>
-    <w:p>
-      <w:r>
-        <w:tab/>
-      </w:r>
-      <w:r>
-        <w:tab/>
-      </w:r>
-      <w:r>
-        <w:tab/>
-      </w:r>
-      <w:r>
-        <w:tab/>
-        <w:t xml:space="preserve">&lt;td </w:t>
-      </w:r>
-      <w:proofErr w:type="spellStart"/>
-      <w:r>
-        <w:t>bgcolor</w:t>
-      </w:r>
-      <w:proofErr w:type="spellEnd"/>
-      <w:r>
-        <w:t xml:space="preserve">="red"&gt;thing to do </w:t>
-      </w:r>
-      <w:proofErr w:type="spellStart"/>
-      <w:r>
-        <w:t>tueday</w:t>
-      </w:r>
-      <w:proofErr w:type="spellEnd"/>
-      <w:r>
-        <w:t>&lt;/td&gt;</w:t>
-      </w:r>
-    </w:p>
-    <w:p>
-      <w:r>
-        <w:tab/>
-      </w:r>
-      <w:r>
-        <w:tab/>
-      </w:r>
-      <w:r>
-        <w:tab/>
-      </w:r>
-      <w:r>
-        <w:tab/>
-        <w:t xml:space="preserve">&lt;td </w:t>
-      </w:r>
-      <w:proofErr w:type="spellStart"/>
-      <w:r>
-        <w:t>bgcolor</w:t>
-      </w:r>
-      <w:proofErr w:type="spellEnd"/>
-      <w:r>
-        <w:t>="red"&gt;</w:t>
-      </w:r>
-      <w:proofErr w:type="spellStart"/>
-      <w:r>
-        <w:t>tueday</w:t>
-      </w:r>
-      <w:proofErr w:type="spellEnd"/>
-      <w:r>
-        <w:t>&lt;/td&gt;</w:t>
-      </w:r>
-    </w:p>
-    <w:p>
-      <w:r>
-        <w:tab/>
-      </w:r>
-      <w:r>
-        <w:tab/>
-      </w:r>
-      <w:r>
-        <w:tab/>
-        <w:t>&lt;/</w:t>
-      </w:r>
-      <w:proofErr w:type="spellStart"/>
-      <w:proofErr w:type="gramStart"/>
-      <w:r>
-        <w:t>tr</w:t>
-      </w:r>
-      <w:proofErr w:type="spellEnd"/>
-      <w:proofErr w:type="gramEnd"/>
-      <w:r>
-        <w:t>&gt;</w:t>
-      </w:r>
-    </w:p>
-    <w:p>
-      <w:r>
-        <w:tab/>
-      </w:r>
-      <w:r>
-        <w:tab/>
-      </w:r>
-      <w:r>
-        <w:tab/>
-        <w:t>&lt;</w:t>
-      </w:r>
-      <w:proofErr w:type="spellStart"/>
-      <w:proofErr w:type="gramStart"/>
-      <w:r>
-        <w:t>tr</w:t>
-      </w:r>
-      <w:proofErr w:type="spellEnd"/>
-      <w:proofErr w:type="gramEnd"/>
-      <w:r>
-        <w:t>&gt;</w:t>
-      </w:r>
-    </w:p>
-    <w:p>
-      <w:r>
-        <w:tab/>
-      </w:r>
-      <w:r>
-        <w:tab/>
-      </w:r>
-      <w:r>
-        <w:tab/>
-      </w:r>
-      <w:r>
-        <w:tab/>
-        <w:t>&lt;</w:t>
-      </w:r>
-      <w:proofErr w:type="gramStart"/>
-      <w:r>
-        <w:t>td&gt;</w:t>
-      </w:r>
-      <w:proofErr w:type="gramEnd"/>
-      <w:r>
-        <w:t xml:space="preserve">thing </w:t>
-      </w:r>
-      <w:proofErr w:type="spellStart"/>
-      <w:r>
-        <w:t>todo</w:t>
-      </w:r>
-      <w:proofErr w:type="spellEnd"/>
-      <w:r>
-        <w:t xml:space="preserve"> today&lt;/td&gt;</w:t>
-      </w:r>
-    </w:p>
-    <w:p>
-      <w:r>
-        <w:lastRenderedPageBreak/>
-        <w:tab/>
-      </w:r>
-      <w:r>
-        <w:tab/>
-      </w:r>
-      <w:r>
-        <w:tab/>
-      </w:r>
-      <w:r>
-        <w:tab/>
-        <w:t>&lt;</w:t>
-      </w:r>
-      <w:proofErr w:type="gramStart"/>
-      <w:r>
-        <w:t>td&gt;</w:t>
-      </w:r>
-      <w:proofErr w:type="spellStart"/>
-      <w:proofErr w:type="gramEnd"/>
-      <w:r>
-        <w:t>wendsday</w:t>
-      </w:r>
-      <w:proofErr w:type="spellEnd"/>
-      <w:r>
-        <w:t>&lt;/td&gt;</w:t>
-      </w:r>
-    </w:p>
-    <w:p>
-      <w:r>
-        <w:tab/>
-      </w:r>
-      <w:r>
-        <w:tab/>
-      </w:r>
-      <w:r>
-        <w:tab/>
-        <w:t>&lt;/</w:t>
-      </w:r>
-      <w:proofErr w:type="spellStart"/>
-      <w:proofErr w:type="gramStart"/>
-      <w:r>
-        <w:t>tr</w:t>
-      </w:r>
-      <w:proofErr w:type="spellEnd"/>
-      <w:proofErr w:type="gramEnd"/>
-      <w:r>
-        <w:t>&gt;</w:t>
-      </w:r>
-    </w:p>
-    <w:p>
-      <w:r>
-        <w:tab/>
-      </w:r>
-      <w:r>
-        <w:tab/>
-      </w:r>
-      <w:r>
-        <w:tab/>
-        <w:t>&lt;</w:t>
-      </w:r>
-      <w:proofErr w:type="spellStart"/>
-      <w:proofErr w:type="gramStart"/>
-      <w:r>
-        <w:t>tr</w:t>
-      </w:r>
-      <w:proofErr w:type="spellEnd"/>
-      <w:proofErr w:type="gramEnd"/>
-      <w:r>
-        <w:t>&gt;</w:t>
-      </w:r>
-    </w:p>
-    <w:p>
-      <w:r>
-        <w:tab/>
-      </w:r>
-      <w:r>
-        <w:tab/>
-      </w:r>
-      <w:r>
-        <w:tab/>
-      </w:r>
-      <w:r>
-        <w:tab/>
-        <w:t>&lt;</w:t>
-      </w:r>
-      <w:proofErr w:type="spellStart"/>
-      <w:r>
-        <w:t>td</w:t>
-      </w:r>
-      <w:proofErr w:type="spellEnd"/>
-      <w:r>
-        <w:t xml:space="preserve"> align="center" </w:t>
-      </w:r>
-      <w:proofErr w:type="spellStart"/>
-      <w:r>
-        <w:t>bgcolor</w:t>
-      </w:r>
-      <w:proofErr w:type="spellEnd"/>
-      <w:r>
-        <w:t xml:space="preserve">="green"&gt;thing </w:t>
-      </w:r>
-      <w:proofErr w:type="spellStart"/>
-      <w:r>
-        <w:t>todo</w:t>
-      </w:r>
-      <w:proofErr w:type="spellEnd"/>
-      <w:r>
-        <w:t xml:space="preserve"> today&lt;/td&gt;</w:t>
-      </w:r>
-    </w:p>
-    <w:p>
-      <w:r>
-        <w:tab/>
-      </w:r>
-      <w:r>
-        <w:tab/>
-      </w:r>
-      <w:r>
-        <w:tab/>
-      </w:r>
-      <w:r>
-        <w:tab/>
-        <w:t xml:space="preserve">&lt;td </w:t>
-      </w:r>
-      <w:proofErr w:type="spellStart"/>
-      <w:r>
-        <w:t>bgcolor</w:t>
-      </w:r>
-      <w:proofErr w:type="spellEnd"/>
-      <w:r>
-        <w:t>="green"&gt;Thursday&lt;/td&gt;</w:t>
-      </w:r>
-    </w:p>
-    <w:p>
-      <w:r>
-        <w:tab/>
-      </w:r>
-      <w:r>
-        <w:tab/>
-      </w:r>
-      <w:r>
-        <w:tab/>
-        <w:t>&lt;/</w:t>
-      </w:r>
-      <w:proofErr w:type="spellStart"/>
-      <w:proofErr w:type="gramStart"/>
-      <w:r>
-        <w:t>tr</w:t>
-      </w:r>
-      <w:proofErr w:type="spellEnd"/>
-      <w:proofErr w:type="gramEnd"/>
-      <w:r>
-        <w:t>&gt;</w:t>
-      </w:r>
-    </w:p>
-    <w:p>
-      <w:r>
-        <w:tab/>
-      </w:r>
-      <w:r>
-        <w:tab/>
-      </w:r>
-      <w:r>
-        <w:tab/>
-        <w:t>&lt;</w:t>
-      </w:r>
-      <w:proofErr w:type="spellStart"/>
-      <w:proofErr w:type="gramStart"/>
-      <w:r>
-        <w:t>tr</w:t>
-      </w:r>
-      <w:proofErr w:type="spellEnd"/>
-      <w:proofErr w:type="gramEnd"/>
-      <w:r>
-        <w:t>&gt;</w:t>
-      </w:r>
-    </w:p>
-    <w:p>
-      <w:r>
-        <w:tab/>
-      </w:r>
-      <w:r>
-        <w:tab/>
-      </w:r>
-      <w:r>
-        <w:tab/>
-      </w:r>
-      <w:r>
-        <w:tab/>
-        <w:t>&lt;</w:t>
-      </w:r>
-      <w:proofErr w:type="gramStart"/>
-      <w:r>
-        <w:t>td&gt;</w:t>
-      </w:r>
-      <w:proofErr w:type="gramEnd"/>
-      <w:r>
-        <w:t>stuff to tidy up &lt;b&gt;</w:t>
-      </w:r>
-      <w:proofErr w:type="spellStart"/>
-      <w:r>
-        <w:t>begore</w:t>
-      </w:r>
-      <w:proofErr w:type="spellEnd"/>
-      <w:r>
-        <w:t xml:space="preserve"> the weekend!!!&lt;/b&gt;&lt;</w:t>
-      </w:r>
-      <w:r>
-        <w:t>/td&gt;</w:t>
-      </w:r>
-    </w:p>
-    <w:p>
-      <w:r>
-        <w:tab/>
-      </w:r>
-      <w:r>
-        <w:tab/>
-      </w:r>
-      <w:r>
-        <w:tab/>
-      </w:r>
-      <w:r>
-        <w:tab/>
-        <w:t>&lt;</w:t>
-      </w:r>
-      <w:proofErr w:type="gramStart"/>
-      <w:r>
-        <w:t>td&gt;</w:t>
-      </w:r>
-      <w:proofErr w:type="spellStart"/>
-      <w:proofErr w:type="gramEnd"/>
-      <w:r>
-        <w:t>friday</w:t>
-      </w:r>
-      <w:proofErr w:type="spellEnd"/>
-      <w:r>
-        <w:t>&lt;/td&gt;</w:t>
-      </w:r>
-    </w:p>
-    <w:p>
-      <w:r>
-        <w:tab/>
-      </w:r>
-      <w:r>
-        <w:tab/>
-      </w:r>
-      <w:r>
-        <w:tab/>
-        <w:t>&lt;/</w:t>
-      </w:r>
-      <w:proofErr w:type="spellStart"/>
-      <w:proofErr w:type="gramStart"/>
-      <w:r>
-        <w:t>tr</w:t>
-      </w:r>
-      <w:proofErr w:type="spellEnd"/>
-      <w:proofErr w:type="gramEnd"/>
-      <w:r>
-        <w:t>&gt;</w:t>
-      </w:r>
-    </w:p>
-    <w:p>
-      <w:r>
-        <w:tab/>
-      </w:r>
-      <w:r>
-        <w:tab/>
-        <w:t>&lt;/table&gt;</w:t>
-      </w:r>
-    </w:p>
-    <w:p>
-      <w:r>
-        <w:t>&lt;/body&gt;</w:t>
-      </w:r>
-    </w:p>
-    <w:p>
-      <w:r>
-        <w:t>&lt;/html&gt;</w:t>
-      </w:r>
-    </w:p>
-    <w:p>
-      <w:r>
-        <w:rPr>
-          <w:noProof/>
-          <w:sz w:val="34"/>
-          <w:szCs w:val="34"/>
-        </w:rPr>
-        <w:drawing>
-          <wp:inline distT="0" distB="0" distL="0" distR="0">
-            <wp:extent cx="6721236" cy="3773103"/>
-            <wp:effectExtent l="0" t="0" r="3810" b="0"/>
-            <wp:docPr id="4" name="Picture 4" descr="C:\Users\Ratan\AppData\Local\Microsoft\Windows\INetCache\Content.Word\Screenshot (181).png"/>
-            <wp:cNvGraphicFramePr>
-              <a:graphicFrameLocks xmlns:a="http://schemas.openxmlformats.org/drawingml/2006/main" noChangeAspect="1"/>
-            </wp:cNvGraphicFramePr>
-            <a:graphic xmlns:a="http://schemas.openxmlformats.org/drawingml/2006/main">
-              <a:graphicData uri="http://schemas.openxmlformats.org/drawingml/2006/picture">
-                <pic:pic xmlns:pic="http://schemas.openxmlformats.org/drawingml/2006/picture">
-                  <pic:nvPicPr>
-                    <pic:cNvPr id="0" name="Picture 3" descr="C:\Users\Ratan\AppData\Local\Microsoft\Windows\INetCache\Content.Word\Screenshot (181).png"/>
-                    <pic:cNvPicPr>
-                      <a:picLocks noChangeAspect="1" noChangeArrowheads="1"/>
-                    </pic:cNvPicPr>
-                  </pic:nvPicPr>
-                  <pic:blipFill>
-                    <a:blip r:embed="rId6">
-                      <a:extLst>
-                        <a:ext uri="{28A0092B-C50C-407E-A947-70E740481C1C}">
-                          <a14:useLocalDpi xmlns:a14="http://schemas.microsoft.com/office/drawing/2010/main" val="0"/>
-                        </a:ext>
-                      </a:extLst>
-                    </a:blip>
-                    <a:srcRect/>
-                    <a:stretch>
-                      <a:fillRect/>
-                    </a:stretch>
-                  </pic:blipFill>
-                  <pic:spPr bwMode="auto">
-                    <a:xfrm>
-                      <a:off x="0" y="0"/>
-                      <a:ext cx="6726009" cy="3775782"/>
-                    </a:xfrm>
-                    <a:prstGeom prst="rect">
-                      <a:avLst/>
-                    </a:prstGeom>
-                    <a:noFill/>
-                    <a:ln>
-                      <a:noFill/>
-                    </a:ln>
-                  </pic:spPr>
-                </pic:pic>
-              </a:graphicData>
-            </a:graphic>
-          </wp:inline>
-        </w:drawing>
-      </w:r>
-    </w:p>
-    <w:p>
-      <w:pPr>
+      <w:r>
         <w:rPr>
           <w:b/>
           <w:sz w:val="32"/>
           <w:szCs w:val="32"/>
           <w:u w:val="single"/>
         </w:rPr>
-      </w:pPr>
-    </w:p>
-    <w:p>
-      <w:pPr>
-        <w:rPr>
-          <w:b/>
-          <w:sz w:val="32"/>
-          <w:szCs w:val="32"/>
-          <w:u w:val="single"/>
-        </w:rPr>
-      </w:pPr>
-      <w:proofErr w:type="gramStart"/>
-      <w:r>
-        <w:rPr>
-          <w:b/>
-          <w:sz w:val="32"/>
-          <w:szCs w:val="32"/>
-          <w:u w:val="single"/>
-        </w:rPr>
-        <w:t>4)table4.html</w:t>
-      </w:r>
-      <w:proofErr w:type="gramEnd"/>
-    </w:p>
-    <w:p>
-      <w:proofErr w:type="gramStart"/>
-      <w:r>
-        <w:t>&lt;!DOCTYPE</w:t>
-      </w:r>
-      <w:proofErr w:type="gramEnd"/>
-      <w:r>
-        <w:t xml:space="preserve"> html&gt;</w:t>
-      </w:r>
-    </w:p>
-    <w:p>
-      <w:r>
-        <w:t>&lt;</w:t>
-      </w:r>
-      <w:proofErr w:type="gramStart"/>
-      <w:r>
-        <w:t>html</w:t>
-      </w:r>
-      <w:proofErr w:type="gramEnd"/>
-      <w:r>
-        <w:t>&gt;</w:t>
-      </w:r>
-    </w:p>
-    <w:p>
-      <w:r>
-        <w:t>&lt;</w:t>
-      </w:r>
-      <w:proofErr w:type="gramStart"/>
-      <w:r>
-        <w:t>head</w:t>
-      </w:r>
-      <w:proofErr w:type="gramEnd"/>
-      <w:r>
-        <w:t>&gt;</w:t>
-      </w:r>
-    </w:p>
-    <w:p>
-      <w:r>
-        <w:tab/>
-        <w:t>&lt;</w:t>
-      </w:r>
-      <w:proofErr w:type="gramStart"/>
-      <w:r>
-        <w:t>title&gt;</w:t>
-      </w:r>
-      <w:proofErr w:type="gramEnd"/>
-      <w:r>
-        <w:t>Inner Table Demonstrate&lt;/title&gt;</w:t>
-      </w:r>
-    </w:p>
-    <w:p>
-      <w:r>
-        <w:t>&lt;/head&gt;</w:t>
-      </w:r>
-    </w:p>
-    <w:p>
-      <w:r>
-        <w:t>&lt;</w:t>
-      </w:r>
-      <w:proofErr w:type="gramStart"/>
-      <w:r>
-        <w:t>body</w:t>
-      </w:r>
-      <w:proofErr w:type="gramEnd"/>
-      <w:r>
-        <w:t>&gt;</w:t>
-      </w:r>
-    </w:p>
-    <w:p>
-      <w:r>
-        <w:tab/>
-      </w:r>
-      <w:r>
-        <w:tab/>
-        <w:t>&lt;</w:t>
-      </w:r>
-      <w:proofErr w:type="gramStart"/>
-      <w:r>
-        <w:t>center&gt;</w:t>
-      </w:r>
-      <w:proofErr w:type="gramEnd"/>
-      <w:r>
-        <w:t>Example:-Nested&lt;/center&gt;</w:t>
-      </w:r>
-    </w:p>
-    <w:p>
-      <w:r>
-        <w:tab/>
-      </w:r>
-      <w:r>
-        <w:tab/>
-        <w:t>&lt;table border="1" align="center"&gt;</w:t>
-      </w:r>
-    </w:p>
-    <w:p>
-      <w:r>
-        <w:tab/>
-      </w:r>
-      <w:r>
-        <w:tab/>
-      </w:r>
-      <w:r>
-        <w:tab/>
-        <w:t>&lt;</w:t>
-      </w:r>
-      <w:proofErr w:type="spellStart"/>
-      <w:proofErr w:type="gramStart"/>
-      <w:r>
-        <w:t>tr</w:t>
-      </w:r>
-      <w:proofErr w:type="spellEnd"/>
-      <w:proofErr w:type="gramEnd"/>
-      <w:r>
-        <w:t>&gt;</w:t>
-      </w:r>
-    </w:p>
-    <w:p>
-      <w:r>
-        <w:tab/>
-      </w:r>
-      <w:r>
-        <w:tab/>
-      </w:r>
-      <w:r>
-        <w:tab/>
-      </w:r>
-      <w:r>
-        <w:tab/>
-        <w:t xml:space="preserve">&lt;td </w:t>
-      </w:r>
-      <w:proofErr w:type="spellStart"/>
-      <w:r>
-        <w:t>colspan</w:t>
-      </w:r>
-      <w:proofErr w:type="spellEnd"/>
-      <w:r>
-        <w:t>="3" height="70px" align="center"&gt;&lt;b&gt;CI&lt;/td&gt;</w:t>
-      </w:r>
-    </w:p>
-    <w:p>
-      <w:r>
-        <w:tab/>
-      </w:r>
-      <w:r>
-        <w:tab/>
-      </w:r>
-      <w:r>
-        <w:tab/>
-      </w:r>
-      <w:r>
-        <w:tab/>
-        <w:t>&lt;td width="20" align="center"&gt;&lt;b&gt;All Genders&lt;/td&gt;</w:t>
-      </w:r>
-    </w:p>
-    <w:p>
-      <w:r>
-        <w:lastRenderedPageBreak/>
-        <w:tab/>
-      </w:r>
-      <w:r>
-        <w:tab/>
-      </w:r>
-      <w:r>
-        <w:tab/>
-      </w:r>
-      <w:r>
-        <w:tab/>
-        <w:t>&lt;td height="20" align="center"&gt;&lt;b&gt;By Gender</w:t>
-      </w:r>
-    </w:p>
-    <w:p>
-      <w:r>
-        <w:tab/>
-      </w:r>
-      <w:r>
-        <w:tab/>
-      </w:r>
-      <w:r>
-        <w:tab/>
-      </w:r>
-      <w:r>
-        <w:tab/>
-      </w:r>
-      <w:r>
-        <w:tab/>
-        <w:t>&lt;table border="2" align="center"&gt;</w:t>
-      </w:r>
-    </w:p>
-    <w:p>
-      <w:r>
-        <w:tab/>
-      </w:r>
-      <w:r>
-        <w:tab/>
-      </w:r>
-      <w:r>
-        <w:tab/>
-      </w:r>
-      <w:r>
-        <w:tab/>
-      </w:r>
-      <w:r>
-        <w:tab/>
-      </w:r>
-      <w:r>
-        <w:tab/>
-        <w:t>&lt;</w:t>
-      </w:r>
-      <w:proofErr w:type="spellStart"/>
-      <w:proofErr w:type="gramStart"/>
-      <w:r>
-        <w:t>tr</w:t>
-      </w:r>
-      <w:proofErr w:type="spellEnd"/>
-      <w:proofErr w:type="gramEnd"/>
-      <w:r>
-        <w:t>&gt;</w:t>
-      </w:r>
-    </w:p>
-    <w:p>
-      <w:r>
-        <w:tab/>
-      </w:r>
-      <w:r>
-        <w:tab/>
-      </w:r>
-      <w:r>
-        <w:tab/>
-      </w:r>
-      <w:r>
-        <w:tab/>
-      </w:r>
-      <w:r>
-        <w:tab/>
-      </w:r>
-      <w:r>
-        <w:tab/>
-      </w:r>
-      <w:r>
-        <w:tab/>
-        <w:t>&lt;</w:t>
-      </w:r>
-      <w:proofErr w:type="spellStart"/>
-      <w:proofErr w:type="gramStart"/>
-      <w:r>
-        <w:t>th</w:t>
-      </w:r>
-      <w:proofErr w:type="spellEnd"/>
-      <w:proofErr w:type="gramEnd"/>
-      <w:r>
-        <w:t>&gt;&lt;b&gt;Male&lt;/</w:t>
-      </w:r>
-      <w:proofErr w:type="spellStart"/>
-      <w:r>
-        <w:t>th</w:t>
-      </w:r>
-      <w:proofErr w:type="spellEnd"/>
-      <w:r>
-        <w:t>&gt;</w:t>
-      </w:r>
-    </w:p>
-    <w:p>
-      <w:r>
-        <w:tab/>
-      </w:r>
-      <w:r>
-        <w:tab/>
-      </w:r>
-      <w:r>
-        <w:tab/>
-      </w:r>
-      <w:r>
-        <w:tab/>
-      </w:r>
-      <w:r>
-        <w:tab/>
-      </w:r>
-      <w:r>
-        <w:tab/>
-      </w:r>
-      <w:r>
-        <w:tab/>
-        <w:t>&lt;</w:t>
-      </w:r>
-      <w:proofErr w:type="spellStart"/>
-      <w:proofErr w:type="gramStart"/>
-      <w:r>
-        <w:t>th</w:t>
-      </w:r>
-      <w:proofErr w:type="spellEnd"/>
-      <w:proofErr w:type="gramEnd"/>
-      <w:r>
-        <w:t>&gt;&lt;b&gt;Female&lt;/</w:t>
-      </w:r>
-      <w:proofErr w:type="spellStart"/>
-      <w:r>
-        <w:t>th</w:t>
-      </w:r>
-      <w:proofErr w:type="spellEnd"/>
-      <w:r>
-        <w:t>&gt;</w:t>
-      </w:r>
-    </w:p>
-    <w:p>
-      <w:r>
-        <w:tab/>
-      </w:r>
-      <w:r>
-        <w:tab/>
-      </w:r>
-      <w:r>
-        <w:tab/>
-      </w:r>
-      <w:r>
-        <w:tab/>
-      </w:r>
-      <w:r>
-        <w:tab/>
-      </w:r>
-      <w:r>
-        <w:tab/>
-        <w:t>&lt;/</w:t>
-      </w:r>
-      <w:proofErr w:type="spellStart"/>
-      <w:proofErr w:type="gramStart"/>
-      <w:r>
-        <w:t>tr</w:t>
-      </w:r>
-      <w:proofErr w:type="spellEnd"/>
-      <w:proofErr w:type="gramEnd"/>
-      <w:r>
-        <w:t>&gt;</w:t>
-      </w:r>
-    </w:p>
-    <w:p>
-      <w:r>
-        <w:tab/>
-      </w:r>
-      <w:r>
-        <w:tab/>
-      </w:r>
-      <w:r>
-        <w:tab/>
-      </w:r>
-      <w:r>
-        <w:tab/>
-      </w:r>
-      <w:r>
-        <w:tab/>
-      </w:r>
-      <w:r>
-        <w:tab/>
-        <w:t>&lt;</w:t>
-      </w:r>
-      <w:proofErr w:type="spellStart"/>
-      <w:proofErr w:type="gramStart"/>
-      <w:r>
-        <w:t>tr</w:t>
-      </w:r>
-      <w:proofErr w:type="spellEnd"/>
-      <w:proofErr w:type="gramEnd"/>
-      <w:r>
-        <w:t>&gt;</w:t>
-      </w:r>
-    </w:p>
-    <w:p>
-      <w:r>
-        <w:tab/>
-      </w:r>
-      <w:r>
-        <w:tab/>
-      </w:r>
-      <w:r>
-        <w:tab/>
-      </w:r>
-      <w:r>
-        <w:tab/>
-      </w:r>
-      <w:r>
-        <w:tab/>
-      </w:r>
-      <w:r>
-        <w:tab/>
-      </w:r>
-      <w:r>
-        <w:tab/>
-        <w:t>&lt;</w:t>
-      </w:r>
-      <w:proofErr w:type="gramStart"/>
-      <w:r>
-        <w:t>td&gt;</w:t>
-      </w:r>
-      <w:proofErr w:type="gramEnd"/>
-      <w:r>
-        <w:t>9215604&lt;/td&gt;</w:t>
-      </w:r>
-    </w:p>
-    <w:p>
-      <w:r>
-        <w:tab/>
-      </w:r>
-      <w:r>
-        <w:tab/>
-      </w:r>
-      <w:r>
-        <w:tab/>
-      </w:r>
-      <w:r>
-        <w:tab/>
-      </w:r>
-      <w:r>
-        <w:tab/>
-      </w:r>
-      <w:r>
-        <w:tab/>
-      </w:r>
-      <w:r>
-        <w:tab/>
-        <w:t>&lt;</w:t>
-      </w:r>
-      <w:proofErr w:type="gramStart"/>
-      <w:r>
-        <w:t>td&gt;</w:t>
-      </w:r>
-      <w:proofErr w:type="gramEnd"/>
-      <w:r>
-        <w:t>4512358&lt;/td&gt;</w:t>
-      </w:r>
-    </w:p>
-    <w:p>
-      <w:r>
-        <w:tab/>
-      </w:r>
-      <w:r>
-        <w:tab/>
-      </w:r>
-      <w:r>
-        <w:tab/>
-      </w:r>
-      <w:r>
-        <w:tab/>
-      </w:r>
-      <w:r>
-        <w:tab/>
-      </w:r>
-      <w:r>
-        <w:tab/>
-        <w:t>&lt;/</w:t>
-      </w:r>
-      <w:proofErr w:type="spellStart"/>
-      <w:proofErr w:type="gramStart"/>
-      <w:r>
-        <w:t>tr</w:t>
-      </w:r>
-      <w:proofErr w:type="spellEnd"/>
-      <w:proofErr w:type="gramEnd"/>
-      <w:r>
-        <w:t>&gt;</w:t>
-      </w:r>
-    </w:p>
-    <w:p>
-      <w:r>
-        <w:tab/>
-      </w:r>
-      <w:r>
-        <w:tab/>
-      </w:r>
-      <w:r>
-        <w:tab/>
-      </w:r>
-      <w:r>
-        <w:tab/>
-      </w:r>
-      <w:r>
-        <w:tab/>
-        <w:t>&lt;/table&gt;</w:t>
-      </w:r>
-    </w:p>
-    <w:p>
-      <w:r>
-        <w:tab/>
-      </w:r>
-      <w:r>
-        <w:tab/>
-      </w:r>
-      <w:r>
-        <w:tab/>
-      </w:r>
-      <w:r>
-        <w:tab/>
-        <w:t>&lt;/td&gt;</w:t>
-      </w:r>
-    </w:p>
-    <w:p>
-      <w:r>
-        <w:tab/>
-      </w:r>
-      <w:r>
-        <w:tab/>
-      </w:r>
-      <w:r>
-        <w:tab/>
-        <w:t>&lt;/</w:t>
-      </w:r>
-      <w:proofErr w:type="spellStart"/>
-      <w:proofErr w:type="gramStart"/>
-      <w:r>
-        <w:t>tr</w:t>
-      </w:r>
-      <w:proofErr w:type="spellEnd"/>
-      <w:proofErr w:type="gramEnd"/>
-      <w:r>
-        <w:t>&gt;</w:t>
-      </w:r>
-    </w:p>
-    <w:p>
-      <w:r>
-        <w:tab/>
-      </w:r>
-      <w:r>
-        <w:tab/>
-      </w:r>
-      <w:r>
-        <w:tab/>
-        <w:t>&lt;</w:t>
-      </w:r>
-      <w:proofErr w:type="spellStart"/>
-      <w:proofErr w:type="gramStart"/>
-      <w:r>
-        <w:t>tr</w:t>
-      </w:r>
-      <w:proofErr w:type="spellEnd"/>
-      <w:proofErr w:type="gramEnd"/>
-      <w:r>
-        <w:t>&gt;</w:t>
-      </w:r>
-    </w:p>
-    <w:p>
-      <w:r>
-        <w:tab/>
-      </w:r>
-      <w:r>
-        <w:tab/>
-      </w:r>
-      <w:r>
-        <w:tab/>
-      </w:r>
-      <w:r>
-        <w:tab/>
-        <w:t>&lt;td width="50" align="center"&gt;&lt;b&gt;Rural&lt;/b&gt;&lt;/td&gt;</w:t>
-      </w:r>
-    </w:p>
-    <w:p>
-      <w:r>
-        <w:tab/>
-      </w:r>
-      <w:r>
-        <w:tab/>
-      </w:r>
-      <w:r>
-        <w:tab/>
-      </w:r>
-      <w:r>
-        <w:tab/>
-        <w:t>&lt;</w:t>
-      </w:r>
-      <w:proofErr w:type="spellStart"/>
-      <w:r>
-        <w:t>td</w:t>
-      </w:r>
-      <w:proofErr w:type="spellEnd"/>
-      <w:r>
-        <w:t xml:space="preserve"> align="center"&gt;6521458&lt;/td&gt;</w:t>
-      </w:r>
-    </w:p>
-    <w:p>
-      <w:r>
-        <w:tab/>
-      </w:r>
-      <w:r>
-        <w:tab/>
-      </w:r>
-      <w:r>
-        <w:tab/>
-      </w:r>
-      <w:r>
-        <w:tab/>
-        <w:t>&lt;</w:t>
-      </w:r>
-      <w:proofErr w:type="spellStart"/>
-      <w:r>
-        <w:t>td</w:t>
-      </w:r>
-      <w:proofErr w:type="spellEnd"/>
-      <w:r>
-        <w:t xml:space="preserve"> align="center" </w:t>
-      </w:r>
-      <w:proofErr w:type="spellStart"/>
-      <w:r>
-        <w:t>colspan</w:t>
-      </w:r>
-      <w:proofErr w:type="spellEnd"/>
-      <w:r>
-        <w:t>="2"&gt;4215389&lt;/td&gt;</w:t>
-      </w:r>
-    </w:p>
-    <w:p>
-      <w:r>
-        <w:tab/>
-      </w:r>
-      <w:r>
-        <w:tab/>
-      </w:r>
-      <w:r>
-        <w:tab/>
-      </w:r>
-      <w:r>
-        <w:tab/>
-        <w:t>&lt;</w:t>
-      </w:r>
-      <w:proofErr w:type="spellStart"/>
-      <w:r>
-        <w:t>td</w:t>
-      </w:r>
-      <w:proofErr w:type="spellEnd"/>
-      <w:r>
-        <w:t xml:space="preserve"> align="center" </w:t>
-      </w:r>
-      <w:proofErr w:type="spellStart"/>
-      <w:r>
-        <w:t>colspan</w:t>
-      </w:r>
-      <w:proofErr w:type="spellEnd"/>
-      <w:r>
-        <w:t>="2"&gt;421348&lt;/td&gt;</w:t>
-      </w:r>
-    </w:p>
-    <w:p/>
-    <w:p>
-      <w:r>
-        <w:tab/>
-      </w:r>
-      <w:r>
-        <w:tab/>
-      </w:r>
-      <w:r>
-        <w:tab/>
-        <w:t>&lt;/</w:t>
-      </w:r>
-      <w:proofErr w:type="spellStart"/>
-      <w:proofErr w:type="gramStart"/>
-      <w:r>
-        <w:t>tr</w:t>
-      </w:r>
-      <w:proofErr w:type="spellEnd"/>
-      <w:proofErr w:type="gramEnd"/>
-      <w:r>
-        <w:t>&gt;</w:t>
-      </w:r>
-    </w:p>
-    <w:p>
-      <w:r>
-        <w:tab/>
-      </w:r>
-      <w:r>
-        <w:tab/>
-        <w:t>&lt;/table&gt;</w:t>
-      </w:r>
-    </w:p>
-    <w:p>
-      <w:r>
-        <w:t>&lt;/body&gt;</w:t>
-      </w:r>
-    </w:p>
-    <w:p>
-      <w:r>
-        <w:t>&lt;/html&gt;</w:t>
-      </w:r>
-    </w:p>
-    <w:p/>
-    <w:p>
-      <w:r>
         <w:pict>
           <v:shapetype id="_x0000_t75" coordsize="21600,21600" o:spt="75" o:preferrelative="t" path="m@4@5l@4@11@9@11@9@5xe" filled="f" stroked="f">
             <v:stroke joinstyle="miter"/>
@@ -3781,13 +3051,12 @@
             <v:path o:extrusionok="f" gradientshapeok="t" o:connecttype="rect"/>
             <o:lock v:ext="edit" aspectratio="t"/>
           </v:shapetype>
-          <v:shape id="_x0000_i1029" type="#_x0000_t75" style="width:572.95pt;height:321.35pt">
-            <v:imagedata r:id="rId7" o:title="Screenshot (182)"/>
+          <v:shape id="_x0000_i1029" type="#_x0000_t75" style="width:535.85pt;height:300.9pt">
+            <v:imagedata r:id="rId6" o:title="Screenshot (187)"/>
           </v:shape>
         </w:pict>
       </w:r>
     </w:p>
-    <w:p/>
     <w:p>
       <w:pPr>
         <w:rPr>
@@ -3805,7 +3074,717 @@
           <w:szCs w:val="32"/>
           <w:u w:val="single"/>
         </w:rPr>
+        <w:t>4)table4.html</w:t>
+      </w:r>
+      <w:proofErr w:type="gramEnd"/>
+    </w:p>
+    <w:p>
+      <w:proofErr w:type="gramStart"/>
+      <w:r>
+        <w:t>&lt;!DOCTYPE</w:t>
+      </w:r>
+      <w:proofErr w:type="gramEnd"/>
+      <w:r>
+        <w:t xml:space="preserve"> html&gt;</w:t>
+      </w:r>
+    </w:p>
+    <w:p>
+      <w:r>
+        <w:t>&lt;</w:t>
+      </w:r>
+      <w:proofErr w:type="gramStart"/>
+      <w:r>
+        <w:t>html</w:t>
+      </w:r>
+      <w:proofErr w:type="gramEnd"/>
+      <w:r>
+        <w:t>&gt;</w:t>
+      </w:r>
+    </w:p>
+    <w:p>
+      <w:r>
+        <w:t>&lt;</w:t>
+      </w:r>
+      <w:proofErr w:type="gramStart"/>
+      <w:r>
+        <w:t>head</w:t>
+      </w:r>
+      <w:proofErr w:type="gramEnd"/>
+      <w:r>
+        <w:t>&gt;</w:t>
+      </w:r>
+    </w:p>
+    <w:p>
+      <w:r>
+        <w:tab/>
+        <w:t>&lt;</w:t>
+      </w:r>
+      <w:proofErr w:type="gramStart"/>
+      <w:r>
+        <w:t>title&gt;</w:t>
+      </w:r>
+      <w:proofErr w:type="gramEnd"/>
+      <w:r>
+        <w:t>Inner Table Demonstrate&lt;/title&gt;</w:t>
+      </w:r>
+    </w:p>
+    <w:p>
+      <w:r>
+        <w:t>&lt;/head&gt;</w:t>
+      </w:r>
+    </w:p>
+    <w:p>
+      <w:r>
+        <w:t>&lt;</w:t>
+      </w:r>
+      <w:proofErr w:type="gramStart"/>
+      <w:r>
+        <w:t>body</w:t>
+      </w:r>
+      <w:proofErr w:type="gramEnd"/>
+      <w:r>
+        <w:t>&gt;</w:t>
+      </w:r>
+    </w:p>
+    <w:p>
+      <w:r>
+        <w:tab/>
+      </w:r>
+      <w:r>
+        <w:tab/>
+        <w:t>&lt;</w:t>
+      </w:r>
+      <w:proofErr w:type="gramStart"/>
+      <w:r>
+        <w:t>center&gt;</w:t>
+      </w:r>
+      <w:proofErr w:type="gramEnd"/>
+      <w:r>
+        <w:t>Example:-Nested&lt;/center&gt;</w:t>
+      </w:r>
+    </w:p>
+    <w:p>
+      <w:r>
+        <w:tab/>
+      </w:r>
+      <w:r>
+        <w:tab/>
+        <w:t>&lt;table border="1" align="center"&gt;</w:t>
+      </w:r>
+    </w:p>
+    <w:p>
+      <w:r>
+        <w:tab/>
+      </w:r>
+      <w:r>
+        <w:tab/>
+      </w:r>
+      <w:r>
+        <w:tab/>
+        <w:t>&lt;</w:t>
+      </w:r>
+      <w:proofErr w:type="spellStart"/>
+      <w:proofErr w:type="gramStart"/>
+      <w:r>
+        <w:t>tr</w:t>
+      </w:r>
+      <w:proofErr w:type="spellEnd"/>
+      <w:proofErr w:type="gramEnd"/>
+      <w:r>
+        <w:t>&gt;</w:t>
+      </w:r>
+    </w:p>
+    <w:p>
+      <w:r>
+        <w:tab/>
+      </w:r>
+      <w:r>
+        <w:tab/>
+      </w:r>
+      <w:r>
+        <w:tab/>
+      </w:r>
+      <w:r>
+        <w:tab/>
+        <w:t xml:space="preserve">&lt;td </w:t>
+      </w:r>
+      <w:proofErr w:type="spellStart"/>
+      <w:r>
+        <w:t>colspan</w:t>
+      </w:r>
+      <w:proofErr w:type="spellEnd"/>
+      <w:r>
+        <w:t>="3" height="70px" align="center"&gt;&lt;b&gt;CI&lt;/td&gt;</w:t>
+      </w:r>
+    </w:p>
+    <w:p>
+      <w:r>
+        <w:tab/>
+      </w:r>
+      <w:r>
+        <w:tab/>
+      </w:r>
+      <w:r>
+        <w:tab/>
+      </w:r>
+      <w:r>
+        <w:tab/>
+        <w:t>&lt;td width="20" align="center"&gt;&lt;b&gt;All Genders&lt;/td&gt;</w:t>
+      </w:r>
+    </w:p>
+    <w:p>
+      <w:r>
+        <w:tab/>
+      </w:r>
+      <w:r>
+        <w:tab/>
+      </w:r>
+      <w:r>
+        <w:tab/>
+      </w:r>
+      <w:r>
+        <w:tab/>
+        <w:t>&lt;td height="20" align="center"&gt;&lt;b&gt;By Gender</w:t>
+      </w:r>
+    </w:p>
+    <w:p>
+      <w:r>
+        <w:tab/>
+      </w:r>
+      <w:r>
+        <w:tab/>
+      </w:r>
+      <w:r>
+        <w:tab/>
+      </w:r>
+      <w:r>
+        <w:tab/>
+      </w:r>
+      <w:r>
+        <w:tab/>
+        <w:t>&lt;table border="2" align="center"&gt;</w:t>
+      </w:r>
+    </w:p>
+    <w:p>
+      <w:r>
         <w:lastRenderedPageBreak/>
+        <w:tab/>
+      </w:r>
+      <w:r>
+        <w:tab/>
+      </w:r>
+      <w:r>
+        <w:tab/>
+      </w:r>
+      <w:r>
+        <w:tab/>
+      </w:r>
+      <w:r>
+        <w:tab/>
+      </w:r>
+      <w:r>
+        <w:tab/>
+        <w:t>&lt;</w:t>
+      </w:r>
+      <w:proofErr w:type="spellStart"/>
+      <w:proofErr w:type="gramStart"/>
+      <w:r>
+        <w:t>tr</w:t>
+      </w:r>
+      <w:proofErr w:type="spellEnd"/>
+      <w:proofErr w:type="gramEnd"/>
+      <w:r>
+        <w:t>&gt;</w:t>
+      </w:r>
+    </w:p>
+    <w:p>
+      <w:r>
+        <w:tab/>
+      </w:r>
+      <w:r>
+        <w:tab/>
+      </w:r>
+      <w:r>
+        <w:tab/>
+      </w:r>
+      <w:r>
+        <w:tab/>
+      </w:r>
+      <w:r>
+        <w:tab/>
+      </w:r>
+      <w:r>
+        <w:tab/>
+      </w:r>
+      <w:r>
+        <w:tab/>
+        <w:t>&lt;</w:t>
+      </w:r>
+      <w:proofErr w:type="spellStart"/>
+      <w:proofErr w:type="gramStart"/>
+      <w:r>
+        <w:t>th</w:t>
+      </w:r>
+      <w:proofErr w:type="spellEnd"/>
+      <w:proofErr w:type="gramEnd"/>
+      <w:r>
+        <w:t>&gt;&lt;b&gt;Male&lt;/</w:t>
+      </w:r>
+      <w:proofErr w:type="spellStart"/>
+      <w:r>
+        <w:t>th</w:t>
+      </w:r>
+      <w:proofErr w:type="spellEnd"/>
+      <w:r>
+        <w:t>&gt;</w:t>
+      </w:r>
+    </w:p>
+    <w:p>
+      <w:r>
+        <w:tab/>
+      </w:r>
+      <w:r>
+        <w:tab/>
+      </w:r>
+      <w:r>
+        <w:tab/>
+      </w:r>
+      <w:r>
+        <w:tab/>
+      </w:r>
+      <w:r>
+        <w:tab/>
+      </w:r>
+      <w:r>
+        <w:tab/>
+      </w:r>
+      <w:r>
+        <w:tab/>
+        <w:t>&lt;</w:t>
+      </w:r>
+      <w:proofErr w:type="spellStart"/>
+      <w:proofErr w:type="gramStart"/>
+      <w:r>
+        <w:t>th</w:t>
+      </w:r>
+      <w:proofErr w:type="spellEnd"/>
+      <w:proofErr w:type="gramEnd"/>
+      <w:r>
+        <w:t>&gt;&lt;b&gt;Female&lt;/</w:t>
+      </w:r>
+      <w:proofErr w:type="spellStart"/>
+      <w:r>
+        <w:t>th</w:t>
+      </w:r>
+      <w:proofErr w:type="spellEnd"/>
+      <w:r>
+        <w:t>&gt;</w:t>
+      </w:r>
+    </w:p>
+    <w:p>
+      <w:r>
+        <w:tab/>
+      </w:r>
+      <w:r>
+        <w:tab/>
+      </w:r>
+      <w:r>
+        <w:tab/>
+      </w:r>
+      <w:r>
+        <w:tab/>
+      </w:r>
+      <w:r>
+        <w:tab/>
+      </w:r>
+      <w:r>
+        <w:tab/>
+        <w:t>&lt;/</w:t>
+      </w:r>
+      <w:proofErr w:type="spellStart"/>
+      <w:proofErr w:type="gramStart"/>
+      <w:r>
+        <w:t>tr</w:t>
+      </w:r>
+      <w:proofErr w:type="spellEnd"/>
+      <w:proofErr w:type="gramEnd"/>
+      <w:r>
+        <w:t>&gt;</w:t>
+      </w:r>
+    </w:p>
+    <w:p>
+      <w:r>
+        <w:tab/>
+      </w:r>
+      <w:r>
+        <w:tab/>
+      </w:r>
+      <w:r>
+        <w:tab/>
+      </w:r>
+      <w:r>
+        <w:tab/>
+      </w:r>
+      <w:r>
+        <w:tab/>
+      </w:r>
+      <w:r>
+        <w:tab/>
+        <w:t>&lt;</w:t>
+      </w:r>
+      <w:proofErr w:type="spellStart"/>
+      <w:proofErr w:type="gramStart"/>
+      <w:r>
+        <w:t>tr</w:t>
+      </w:r>
+      <w:proofErr w:type="spellEnd"/>
+      <w:proofErr w:type="gramEnd"/>
+      <w:r>
+        <w:t>&gt;</w:t>
+      </w:r>
+    </w:p>
+    <w:p>
+      <w:r>
+        <w:tab/>
+      </w:r>
+      <w:r>
+        <w:tab/>
+      </w:r>
+      <w:r>
+        <w:tab/>
+      </w:r>
+      <w:r>
+        <w:tab/>
+      </w:r>
+      <w:r>
+        <w:tab/>
+      </w:r>
+      <w:r>
+        <w:tab/>
+      </w:r>
+      <w:r>
+        <w:tab/>
+        <w:t>&lt;</w:t>
+      </w:r>
+      <w:proofErr w:type="gramStart"/>
+      <w:r>
+        <w:t>td&gt;</w:t>
+      </w:r>
+      <w:proofErr w:type="gramEnd"/>
+      <w:r>
+        <w:t>9215604&lt;/td&gt;</w:t>
+      </w:r>
+    </w:p>
+    <w:p>
+      <w:r>
+        <w:tab/>
+      </w:r>
+      <w:r>
+        <w:tab/>
+      </w:r>
+      <w:r>
+        <w:tab/>
+      </w:r>
+      <w:r>
+        <w:tab/>
+      </w:r>
+      <w:r>
+        <w:tab/>
+      </w:r>
+      <w:r>
+        <w:tab/>
+      </w:r>
+      <w:r>
+        <w:tab/>
+        <w:t>&lt;</w:t>
+      </w:r>
+      <w:proofErr w:type="gramStart"/>
+      <w:r>
+        <w:t>td&gt;</w:t>
+      </w:r>
+      <w:proofErr w:type="gramEnd"/>
+      <w:r>
+        <w:t>4512358&lt;/td&gt;</w:t>
+      </w:r>
+    </w:p>
+    <w:p>
+      <w:r>
+        <w:tab/>
+      </w:r>
+      <w:r>
+        <w:tab/>
+      </w:r>
+      <w:r>
+        <w:tab/>
+      </w:r>
+      <w:r>
+        <w:tab/>
+      </w:r>
+      <w:r>
+        <w:tab/>
+      </w:r>
+      <w:r>
+        <w:tab/>
+        <w:t>&lt;/</w:t>
+      </w:r>
+      <w:proofErr w:type="spellStart"/>
+      <w:proofErr w:type="gramStart"/>
+      <w:r>
+        <w:t>tr</w:t>
+      </w:r>
+      <w:proofErr w:type="spellEnd"/>
+      <w:proofErr w:type="gramEnd"/>
+      <w:r>
+        <w:t>&gt;</w:t>
+      </w:r>
+    </w:p>
+    <w:p>
+      <w:r>
+        <w:tab/>
+      </w:r>
+      <w:r>
+        <w:tab/>
+      </w:r>
+      <w:r>
+        <w:tab/>
+      </w:r>
+      <w:r>
+        <w:tab/>
+      </w:r>
+      <w:r>
+        <w:tab/>
+        <w:t>&lt;/table&gt;</w:t>
+      </w:r>
+    </w:p>
+    <w:p>
+      <w:r>
+        <w:tab/>
+      </w:r>
+      <w:r>
+        <w:tab/>
+      </w:r>
+      <w:r>
+        <w:tab/>
+      </w:r>
+      <w:r>
+        <w:tab/>
+        <w:t>&lt;/td&gt;</w:t>
+      </w:r>
+    </w:p>
+    <w:p>
+      <w:r>
+        <w:tab/>
+      </w:r>
+      <w:r>
+        <w:tab/>
+      </w:r>
+      <w:r>
+        <w:tab/>
+        <w:t>&lt;/</w:t>
+      </w:r>
+      <w:proofErr w:type="spellStart"/>
+      <w:proofErr w:type="gramStart"/>
+      <w:r>
+        <w:t>tr</w:t>
+      </w:r>
+      <w:proofErr w:type="spellEnd"/>
+      <w:proofErr w:type="gramEnd"/>
+      <w:r>
+        <w:t>&gt;</w:t>
+      </w:r>
+    </w:p>
+    <w:p>
+      <w:r>
+        <w:tab/>
+      </w:r>
+      <w:r>
+        <w:tab/>
+      </w:r>
+      <w:r>
+        <w:tab/>
+        <w:t>&lt;</w:t>
+      </w:r>
+      <w:proofErr w:type="spellStart"/>
+      <w:proofErr w:type="gramStart"/>
+      <w:r>
+        <w:t>tr</w:t>
+      </w:r>
+      <w:proofErr w:type="spellEnd"/>
+      <w:proofErr w:type="gramEnd"/>
+      <w:r>
+        <w:t>&gt;</w:t>
+      </w:r>
+    </w:p>
+    <w:p>
+      <w:r>
+        <w:tab/>
+      </w:r>
+      <w:r>
+        <w:tab/>
+      </w:r>
+      <w:r>
+        <w:tab/>
+      </w:r>
+      <w:r>
+        <w:tab/>
+        <w:t>&lt;td width="50" align="center"&gt;&lt;b&gt;Rural&lt;/b&gt;&lt;/td&gt;</w:t>
+      </w:r>
+    </w:p>
+    <w:p>
+      <w:r>
+        <w:tab/>
+      </w:r>
+      <w:r>
+        <w:tab/>
+      </w:r>
+      <w:r>
+        <w:tab/>
+      </w:r>
+      <w:r>
+        <w:tab/>
+        <w:t>&lt;</w:t>
+      </w:r>
+      <w:proofErr w:type="spellStart"/>
+      <w:r>
+        <w:t>td</w:t>
+      </w:r>
+      <w:proofErr w:type="spellEnd"/>
+      <w:r>
+        <w:t xml:space="preserve"> align="center"&gt;6521458&lt;/td&gt;</w:t>
+      </w:r>
+    </w:p>
+    <w:p>
+      <w:r>
+        <w:tab/>
+      </w:r>
+      <w:r>
+        <w:tab/>
+      </w:r>
+      <w:r>
+        <w:tab/>
+      </w:r>
+      <w:r>
+        <w:tab/>
+        <w:t>&lt;</w:t>
+      </w:r>
+      <w:proofErr w:type="spellStart"/>
+      <w:r>
+        <w:t>td</w:t>
+      </w:r>
+      <w:proofErr w:type="spellEnd"/>
+      <w:r>
+        <w:t xml:space="preserve"> align="center" </w:t>
+      </w:r>
+      <w:proofErr w:type="spellStart"/>
+      <w:r>
+        <w:t>colspan</w:t>
+      </w:r>
+      <w:proofErr w:type="spellEnd"/>
+      <w:r>
+        <w:t>="2"&gt;4215389&lt;/td&gt;</w:t>
+      </w:r>
+    </w:p>
+    <w:p>
+      <w:r>
+        <w:tab/>
+      </w:r>
+      <w:r>
+        <w:tab/>
+      </w:r>
+      <w:r>
+        <w:tab/>
+      </w:r>
+      <w:r>
+        <w:tab/>
+        <w:t>&lt;</w:t>
+      </w:r>
+      <w:proofErr w:type="spellStart"/>
+      <w:r>
+        <w:t>td</w:t>
+      </w:r>
+      <w:proofErr w:type="spellEnd"/>
+      <w:r>
+        <w:t xml:space="preserve"> align="center" </w:t>
+      </w:r>
+      <w:proofErr w:type="spellStart"/>
+      <w:r>
+        <w:t>colspan</w:t>
+      </w:r>
+      <w:proofErr w:type="spellEnd"/>
+      <w:r>
+        <w:t>="2"&gt;421348&lt;/td&gt;</w:t>
+      </w:r>
+    </w:p>
+    <w:p/>
+    <w:p>
+      <w:r>
+        <w:tab/>
+      </w:r>
+      <w:r>
+        <w:tab/>
+      </w:r>
+      <w:r>
+        <w:tab/>
+        <w:t>&lt;/</w:t>
+      </w:r>
+      <w:proofErr w:type="spellStart"/>
+      <w:proofErr w:type="gramStart"/>
+      <w:r>
+        <w:t>tr</w:t>
+      </w:r>
+      <w:proofErr w:type="spellEnd"/>
+      <w:proofErr w:type="gramEnd"/>
+      <w:r>
+        <w:t>&gt;</w:t>
+      </w:r>
+    </w:p>
+    <w:p>
+      <w:r>
+        <w:tab/>
+      </w:r>
+      <w:r>
+        <w:tab/>
+        <w:t>&lt;/table&gt;</w:t>
+      </w:r>
+    </w:p>
+    <w:p>
+      <w:r>
+        <w:t>&lt;/body&gt;</w:t>
+      </w:r>
+    </w:p>
+    <w:p>
+      <w:r>
+        <w:t>&lt;/html&gt;</w:t>
+      </w:r>
+    </w:p>
+    <w:p/>
+    <w:p>
+      <w:r>
+        <w:pict>
+          <v:shape id="_x0000_i1025" type="#_x0000_t75" style="width:572.95pt;height:321.35pt">
+            <v:imagedata r:id="rId7" o:title="Screenshot (182)"/>
+          </v:shape>
+        </w:pict>
+      </w:r>
+    </w:p>
+    <w:p/>
+    <w:p>
+      <w:pPr>
+        <w:rPr>
+          <w:b/>
+          <w:sz w:val="32"/>
+          <w:szCs w:val="32"/>
+          <w:u w:val="single"/>
+        </w:rPr>
+      </w:pPr>
+      <w:proofErr w:type="gramStart"/>
+      <w:r>
+        <w:rPr>
+          <w:b/>
+          <w:sz w:val="32"/>
+          <w:szCs w:val="32"/>
+          <w:u w:val="single"/>
+        </w:rPr>
         <w:t>5)form.html</w:t>
       </w:r>
       <w:proofErr w:type="gramEnd"/>
@@ -3822,6 +3801,7 @@
     </w:p>
     <w:p>
       <w:r>
+        <w:lastRenderedPageBreak/>
         <w:t>&lt;</w:t>
       </w:r>
       <w:proofErr w:type="gramStart"/>
@@ -4519,8 +4499,37 @@
     </w:p>
     <w:p>
       <w:r>
+        <w:t xml:space="preserve">                  &lt;</w:t>
+      </w:r>
+      <w:proofErr w:type="spellStart"/>
+      <w:r>
+        <w:t>td</w:t>
+      </w:r>
+      <w:proofErr w:type="spellEnd"/>
+      <w:r>
+        <w:t xml:space="preserve"> align="center" </w:t>
+      </w:r>
+      <w:proofErr w:type="spellStart"/>
+      <w:r>
+        <w:t>colspan</w:t>
+      </w:r>
+      <w:proofErr w:type="spellEnd"/>
+      <w:r>
+        <w:t>="1"&gt;&lt;button type="file" class="</w:t>
+      </w:r>
+      <w:proofErr w:type="spellStart"/>
+      <w:r>
+        <w:t>filebtn</w:t>
+      </w:r>
+      <w:proofErr w:type="spellEnd"/>
+      <w:r>
+        <w:t>"&gt;Choose file&lt;/button&gt;&lt;/td&gt;</w:t>
+      </w:r>
+    </w:p>
+    <w:p>
+      <w:r>
         <w:lastRenderedPageBreak/>
-        <w:t xml:space="preserve">                  &lt;</w:t>
+        <w:t xml:space="preserve">                 &lt;</w:t>
       </w:r>
       <w:proofErr w:type="spellStart"/>
       <w:r>
@@ -4536,35 +4545,6 @@
       </w:r>
       <w:proofErr w:type="spellEnd"/>
       <w:r>
-        <w:t>="1"&gt;&lt;button type="file" class="</w:t>
-      </w:r>
-      <w:proofErr w:type="spellStart"/>
-      <w:r>
-        <w:t>filebtn</w:t>
-      </w:r>
-      <w:proofErr w:type="spellEnd"/>
-      <w:r>
-        <w:t>"&gt;Choose file&lt;/button&gt;&lt;/td&gt;</w:t>
-      </w:r>
-    </w:p>
-    <w:p>
-      <w:r>
-        <w:t xml:space="preserve">                 &lt;</w:t>
-      </w:r>
-      <w:proofErr w:type="spellStart"/>
-      <w:r>
-        <w:t>td</w:t>
-      </w:r>
-      <w:proofErr w:type="spellEnd"/>
-      <w:r>
-        <w:t xml:space="preserve"> align="center" </w:t>
-      </w:r>
-      <w:proofErr w:type="spellStart"/>
-      <w:r>
-        <w:t>colspan</w:t>
-      </w:r>
-      <w:proofErr w:type="spellEnd"/>
-      <w:r>
         <w:t>="2"&gt;&lt;button type="submit" class="</w:t>
       </w:r>
       <w:proofErr w:type="spellStart"/>
@@ -4620,7 +4600,7 @@
     <w:p>
       <w:r>
         <w:pict>
-          <v:shape id="_x0000_i1054" type="#_x0000_t75" style="width:574.5pt;height:322.85pt">
+          <v:shape id="_x0000_i1026" type="#_x0000_t75" style="width:574.5pt;height:322.85pt">
             <v:imagedata r:id="rId8" o:title="Screenshot (185)"/>
           </v:shape>
         </w:pict>
@@ -4649,7 +4629,7 @@
       <w:r>
         <w:lastRenderedPageBreak/>
         <w:pict>
-          <v:shape id="_x0000_i1033" type="#_x0000_t75" style="width:450.95pt;height:253.15pt">
+          <v:shape id="_x0000_i1027" type="#_x0000_t75" style="width:450.95pt;height:253.15pt">
             <v:imagedata r:id="rId9" o:title="Screenshot (184)"/>
           </v:shape>
         </w:pict>
@@ -6015,10 +5995,7 @@
       </w:r>
       <w:proofErr w:type="gramEnd"/>
       <w:r>
-        <w:t>: gray</w:t>
-      </w:r>
-      <w:r>
-        <w:t>;</w:t>
+        <w:t>: gray;</w:t>
       </w:r>
     </w:p>
     <w:p>
@@ -6277,13 +6254,7 @@
         </w:tabs>
       </w:pPr>
       <w:r>
-        <w:t xml:space="preserve">   </w:t>
-      </w:r>
-      <w:r>
-        <w:t xml:space="preserve">     </w:t>
-      </w:r>
-      <w:r>
-        <w:t xml:space="preserve"> </w:t>
+        <w:t xml:space="preserve">         </w:t>
       </w:r>
       <w:proofErr w:type="gramStart"/>
       <w:r>
@@ -6301,13 +6272,7 @@
         </w:tabs>
       </w:pPr>
       <w:r>
-        <w:t xml:space="preserve"> </w:t>
-      </w:r>
-      <w:r>
-        <w:t xml:space="preserve">    </w:t>
-      </w:r>
-      <w:r>
-        <w:t xml:space="preserve">   </w:t>
+        <w:t xml:space="preserve">        </w:t>
       </w:r>
       <w:proofErr w:type="gramStart"/>
       <w:r>
@@ -6736,8 +6701,6 @@
       <w:r>
         <w:tab/>
       </w:r>
-      <w:bookmarkStart w:id="0" w:name="_GoBack"/>
-      <w:bookmarkEnd w:id="0"/>
     </w:p>
     <w:p>
       <w:pPr>
@@ -6764,7 +6727,7 @@
       </w:pPr>
       <w:r>
         <w:pict>
-          <v:shape id="_x0000_i1056" type="#_x0000_t75" style="width:522.2pt;height:293.3pt">
+          <v:shape id="_x0000_i1028" type="#_x0000_t75" style="width:522.2pt;height:293.3pt">
             <v:imagedata r:id="rId10" o:title="Screenshot (186)"/>
           </v:shape>
         </w:pict>

</xml_diff>